<commit_message>
ilk soruda bazı yerler düzeltildi ve yorum eklendi.
</commit_message>
<xml_diff>
--- a/Project2/Question1.docx
+++ b/Project2/Question1.docx
@@ -42,7 +42,7 @@
                     <a:blip r:embed="rId6" cstate="print">
                       <a:extLst>
                         <a:ext uri="{28A0092B-C50C-407E-A947-70E740481C1C}">
-                          <a14:useLocalDpi xmlns:a14="http://schemas.microsoft.com/office/drawing/2010/main" xmlns:wps="http://schemas.microsoft.com/office/word/2010/wordprocessingShape" xmlns:wpi="http://schemas.microsoft.com/office/word/2010/wordprocessingInk" xmlns:wpg="http://schemas.microsoft.com/office/word/2010/wordprocessingGroup" xmlns:w16se="http://schemas.microsoft.com/office/word/2015/wordml/symex" xmlns:w16cid="http://schemas.microsoft.com/office/word/2016/wordml/cid" xmlns:w15="http://schemas.microsoft.com/office/word/2012/wordml" xmlns:w14="http://schemas.microsoft.com/office/word/2010/wordml" xmlns:w="http://schemas.openxmlformats.org/wordprocessingml/2006/main" xmlns:w10="urn:schemas-microsoft-com:office:word" xmlns:wp14="http://schemas.microsoft.com/office/word/2010/wordprocessingDrawing" xmlns:v="urn:schemas-microsoft-com:vml" xmlns:o="urn:schemas-microsoft-com:office:office" xmlns:am3d="http://schemas.microsoft.com/office/drawing/2017/model3d" xmlns:aink="http://schemas.microsoft.com/office/drawing/2016/ink" xmlns:mc="http://schemas.openxmlformats.org/markup-compatibility/2006" xmlns:cx8="http://schemas.microsoft.com/office/drawing/2016/5/14/chartex" xmlns:cx7="http://schemas.microsoft.com/office/drawing/2016/5/13/chartex" xmlns:cx6="http://schemas.microsoft.com/office/drawing/2016/5/12/chartex" xmlns:cx5="http://schemas.microsoft.com/office/drawing/2016/5/11/chartex" xmlns:cx4="http://schemas.microsoft.com/office/drawing/2016/5/10/chartex" xmlns:cx3="http://schemas.microsoft.com/office/drawing/2016/5/9/chartex" xmlns:cx2="http://schemas.microsoft.com/office/drawing/2015/10/21/chartex" xmlns:cx1="http://schemas.microsoft.com/office/drawing/2015/9/8/chartex" xmlns:cx="http://schemas.microsoft.com/office/drawing/2014/chartex" xmlns:wpc="http://schemas.microsoft.com/office/word/2010/wordprocessingCanvas" xmlns="" val="0"/>
+                          <a14:useLocalDpi xmlns="" xmlns:wpc="http://schemas.microsoft.com/office/word/2010/wordprocessingCanvas" xmlns:cx="http://schemas.microsoft.com/office/drawing/2014/chartex" xmlns:cx1="http://schemas.microsoft.com/office/drawing/2015/9/8/chartex" xmlns:cx2="http://schemas.microsoft.com/office/drawing/2015/10/21/chartex" xmlns:cx3="http://schemas.microsoft.com/office/drawing/2016/5/9/chartex" xmlns:cx4="http://schemas.microsoft.com/office/drawing/2016/5/10/chartex" xmlns:cx5="http://schemas.microsoft.com/office/drawing/2016/5/11/chartex" xmlns:cx6="http://schemas.microsoft.com/office/drawing/2016/5/12/chartex" xmlns:cx7="http://schemas.microsoft.com/office/drawing/2016/5/13/chartex" xmlns:cx8="http://schemas.microsoft.com/office/drawing/2016/5/14/chartex" xmlns:mc="http://schemas.openxmlformats.org/markup-compatibility/2006" xmlns:aink="http://schemas.microsoft.com/office/drawing/2016/ink" xmlns:am3d="http://schemas.microsoft.com/office/drawing/2017/model3d" xmlns:o="urn:schemas-microsoft-com:office:office" xmlns:v="urn:schemas-microsoft-com:vml" xmlns:wp14="http://schemas.microsoft.com/office/word/2010/wordprocessingDrawing" xmlns:w10="urn:schemas-microsoft-com:office:word" xmlns:w="http://schemas.openxmlformats.org/wordprocessingml/2006/main" xmlns:w14="http://schemas.microsoft.com/office/word/2010/wordml" xmlns:w15="http://schemas.microsoft.com/office/word/2012/wordml" xmlns:w16cid="http://schemas.microsoft.com/office/word/2016/wordml/cid" xmlns:w16se="http://schemas.microsoft.com/office/word/2015/wordml/symex" xmlns:wpg="http://schemas.microsoft.com/office/word/2010/wordprocessingGroup" xmlns:wpi="http://schemas.microsoft.com/office/word/2010/wordprocessingInk" xmlns:wps="http://schemas.microsoft.com/office/word/2010/wordprocessingShape" xmlns:a14="http://schemas.microsoft.com/office/drawing/2010/main" val="0"/>
                         </a:ext>
                       </a:extLst>
                     </a:blip>
@@ -503,7 +503,7 @@
         </w:rPr>
       </w:sdtEndPr>
       <w:sdtContent>
-        <w:bookmarkStart w:id="0" w:name="_Toc36159031" w:displacedByCustomXml="prev"/>
+        <w:bookmarkStart w:id="0" w:name="_Toc36315816" w:displacedByCustomXml="prev"/>
         <w:p>
           <w:pPr>
             <w:pStyle w:val="Balk1"/>
@@ -531,7 +531,7 @@
           <w:r>
             <w:fldChar w:fldCharType="separate"/>
           </w:r>
-          <w:hyperlink w:anchor="_Toc36159031" w:history="1">
+          <w:hyperlink w:anchor="_Toc36315816" w:history="1">
             <w:r>
               <w:rPr>
                 <w:rStyle w:val="Kpr"/>
@@ -573,7 +573,7 @@
                 <w:noProof/>
                 <w:webHidden/>
               </w:rPr>
-              <w:instrText xml:space="preserve"> PAGEREF _Toc36159031 \h </w:instrText>
+              <w:instrText xml:space="preserve"> PAGEREF _Toc36315816 \h </w:instrText>
             </w:r>
             <w:r>
               <w:rPr>
@@ -613,7 +613,7 @@
               <w:lang w:val="tr-TR" w:eastAsia="tr-TR"/>
             </w:rPr>
           </w:pPr>
-          <w:hyperlink w:anchor="_Toc36159032" w:history="1">
+          <w:hyperlink w:anchor="_Toc36315817" w:history="1">
             <w:r>
               <w:rPr>
                 <w:rStyle w:val="Kpr"/>
@@ -655,7 +655,7 @@
                 <w:noProof/>
                 <w:webHidden/>
               </w:rPr>
-              <w:instrText xml:space="preserve"> PAGEREF _Toc36159032 \h </w:instrText>
+              <w:instrText xml:space="preserve"> PAGEREF _Toc36315817 \h </w:instrText>
             </w:r>
             <w:r>
               <w:rPr>
@@ -695,7 +695,7 @@
               <w:lang w:val="tr-TR" w:eastAsia="tr-TR"/>
             </w:rPr>
           </w:pPr>
-          <w:hyperlink w:anchor="_Toc36159033" w:history="1">
+          <w:hyperlink w:anchor="_Toc36315818" w:history="1">
             <w:r>
               <w:rPr>
                 <w:rStyle w:val="Kpr"/>
@@ -737,7 +737,7 @@
                 <w:noProof/>
                 <w:webHidden/>
               </w:rPr>
-              <w:instrText xml:space="preserve"> PAGEREF _Toc36159033 \h </w:instrText>
+              <w:instrText xml:space="preserve"> PAGEREF _Toc36315818 \h </w:instrText>
             </w:r>
             <w:r>
               <w:rPr>
@@ -787,7 +787,7 @@
       <w:pPr>
         <w:pStyle w:val="Balk1"/>
       </w:pPr>
-      <w:bookmarkStart w:id="1" w:name="_Toc36159032"/>
+      <w:bookmarkStart w:id="1" w:name="_Toc36315817"/>
       <w:r>
         <w:lastRenderedPageBreak/>
         <w:t>Introduction</w:t>
@@ -796,7 +796,31 @@
     </w:p>
     <w:p>
       <w:r>
-        <w:t>In this project, we are aiming to design windings of motors with integral slot winding and fractional slot winding. In the first part, we are designed the winding of integral slot winding motor which has 120 slots, 20 pole and 3 phase. After tha, the distribution factor and pitch factor are calculated for the fundamental, 3rd and 5th harmonic components and results are compared.</w:t>
+        <w:t xml:space="preserve">In this project, </w:t>
+      </w:r>
+      <w:r>
+        <w:t xml:space="preserve">the aim is </w:t>
+      </w:r>
+      <w:r>
+        <w:t>to design windings of motors with integral slot winding and fractional slot winding. In the first part, the winding</w:t>
+      </w:r>
+      <w:r>
+        <w:t>s</w:t>
+      </w:r>
+      <w:r>
+        <w:t xml:space="preserve"> of integral slot winding motor which has 120 slots, 20 pole and 3 phase</w:t>
+      </w:r>
+      <w:r>
+        <w:t xml:space="preserve"> are designed</w:t>
+      </w:r>
+      <w:r>
+        <w:t>. After tha</w:t>
+      </w:r>
+      <w:r>
+        <w:t>t</w:t>
+      </w:r>
+      <w:r>
+        <w:t>, the distribution factor and pitch factor are calculated for the fundamental, 3rd and 5th harmonic components and results are compared.</w:t>
       </w:r>
     </w:p>
     <w:p>
@@ -813,7 +837,7 @@
       <w:pPr>
         <w:pStyle w:val="Balk1"/>
       </w:pPr>
-      <w:bookmarkStart w:id="2" w:name="_Toc36159033"/>
+      <w:bookmarkStart w:id="2" w:name="_Toc36315818"/>
       <w:r>
         <w:t>In</w:t>
       </w:r>
@@ -834,95 +858,150 @@
     </w:p>
     <w:p>
       <w:pPr>
-        <w:jc w:val="center"/>
-        <w:rPr>
-          <w:rFonts w:eastAsiaTheme="minorEastAsia"/>
-          <w:lang w:val="en-GB"/>
-        </w:rPr>
-      </w:pPr>
-      <m:oMathPara>
-        <m:oMath>
-          <m:r>
-            <w:rPr>
-              <w:rFonts w:ascii="Cambria Math" w:hAnsi="Cambria Math"/>
-              <w:lang w:val="en-GB"/>
-            </w:rPr>
-            <m:t>q=</m:t>
-          </m:r>
-          <m:f>
-            <m:fPr>
-              <m:ctrlPr>
-                <w:rPr>
-                  <w:rFonts w:ascii="Cambria Math" w:hAnsi="Cambria Math"/>
-                  <w:i/>
-                  <w:lang w:val="en-GB"/>
-                </w:rPr>
-              </m:ctrlPr>
-            </m:fPr>
-            <m:num>
-              <m:r>
-                <w:rPr>
-                  <w:rFonts w:ascii="Cambria Math" w:hAnsi="Cambria Math"/>
-                  <w:lang w:val="en-GB"/>
-                </w:rPr>
-                <m:t>Q</m:t>
-              </m:r>
-            </m:num>
-            <m:den>
-              <m:r>
-                <w:rPr>
-                  <w:rFonts w:ascii="Cambria Math" w:hAnsi="Cambria Math"/>
-                  <w:lang w:val="en-GB"/>
-                </w:rPr>
-                <m:t>p×m</m:t>
-              </m:r>
-            </m:den>
-          </m:f>
-          <m:r>
-            <w:rPr>
-              <w:rFonts w:ascii="Cambria Math" w:hAnsi="Cambria Math"/>
-              <w:lang w:val="en-GB"/>
-            </w:rPr>
-            <m:t>=</m:t>
-          </m:r>
-          <m:f>
-            <m:fPr>
-              <m:ctrlPr>
-                <w:rPr>
-                  <w:rFonts w:ascii="Cambria Math" w:hAnsi="Cambria Math"/>
-                  <w:i/>
-                  <w:lang w:val="en-GB"/>
-                </w:rPr>
-              </m:ctrlPr>
-            </m:fPr>
-            <m:num>
-              <m:r>
-                <w:rPr>
-                  <w:rFonts w:ascii="Cambria Math" w:hAnsi="Cambria Math"/>
-                  <w:lang w:val="en-GB"/>
-                </w:rPr>
-                <m:t>120</m:t>
-              </m:r>
-            </m:num>
-            <m:den>
-              <m:r>
-                <w:rPr>
-                  <w:rFonts w:ascii="Cambria Math" w:hAnsi="Cambria Math"/>
-                  <w:lang w:val="en-GB"/>
-                </w:rPr>
-                <m:t>20×3</m:t>
-              </m:r>
-            </m:den>
-          </m:f>
-          <m:r>
-            <w:rPr>
-              <w:rFonts w:ascii="Cambria Math" w:hAnsi="Cambria Math"/>
-              <w:lang w:val="en-GB"/>
-            </w:rPr>
-            <m:t xml:space="preserve">=2 </m:t>
-          </m:r>
-        </m:oMath>
-      </m:oMathPara>
+        <w:jc w:val="right"/>
+        <w:rPr>
+          <w:rFonts w:eastAsiaTheme="minorEastAsia"/>
+          <w:lang w:val="en-GB"/>
+        </w:rPr>
+      </w:pPr>
+      <m:oMath>
+        <m:r>
+          <w:rPr>
+            <w:rFonts w:ascii="Cambria Math" w:hAnsi="Cambria Math"/>
+            <w:lang w:val="en-GB"/>
+          </w:rPr>
+          <m:t>q=</m:t>
+        </m:r>
+        <m:f>
+          <m:fPr>
+            <m:ctrlPr>
+              <w:rPr>
+                <w:rFonts w:ascii="Cambria Math" w:hAnsi="Cambria Math"/>
+                <w:i/>
+                <w:lang w:val="en-GB"/>
+              </w:rPr>
+            </m:ctrlPr>
+          </m:fPr>
+          <m:num>
+            <m:r>
+              <w:rPr>
+                <w:rFonts w:ascii="Cambria Math" w:hAnsi="Cambria Math"/>
+                <w:lang w:val="en-GB"/>
+              </w:rPr>
+              <m:t>Q</m:t>
+            </m:r>
+          </m:num>
+          <m:den>
+            <m:r>
+              <w:rPr>
+                <w:rFonts w:ascii="Cambria Math" w:hAnsi="Cambria Math"/>
+                <w:lang w:val="en-GB"/>
+              </w:rPr>
+              <m:t>p×m</m:t>
+            </m:r>
+          </m:den>
+        </m:f>
+        <m:r>
+          <w:rPr>
+            <w:rFonts w:ascii="Cambria Math" w:hAnsi="Cambria Math"/>
+            <w:lang w:val="en-GB"/>
+          </w:rPr>
+          <m:t>=</m:t>
+        </m:r>
+        <m:f>
+          <m:fPr>
+            <m:ctrlPr>
+              <w:rPr>
+                <w:rFonts w:ascii="Cambria Math" w:hAnsi="Cambria Math"/>
+                <w:i/>
+                <w:lang w:val="en-GB"/>
+              </w:rPr>
+            </m:ctrlPr>
+          </m:fPr>
+          <m:num>
+            <m:r>
+              <w:rPr>
+                <w:rFonts w:ascii="Cambria Math" w:hAnsi="Cambria Math"/>
+                <w:lang w:val="en-GB"/>
+              </w:rPr>
+              <m:t>120</m:t>
+            </m:r>
+          </m:num>
+          <m:den>
+            <m:r>
+              <w:rPr>
+                <w:rFonts w:ascii="Cambria Math" w:hAnsi="Cambria Math"/>
+                <w:lang w:val="en-GB"/>
+              </w:rPr>
+              <m:t>20×3</m:t>
+            </m:r>
+          </m:den>
+        </m:f>
+        <m:r>
+          <w:rPr>
+            <w:rFonts w:ascii="Cambria Math" w:hAnsi="Cambria Math"/>
+            <w:lang w:val="en-GB"/>
+          </w:rPr>
+          <m:t>=2</m:t>
+        </m:r>
+        <m:r>
+          <w:rPr>
+            <w:rFonts w:ascii="Cambria Math" w:hAnsi="Cambria Math"/>
+            <w:lang w:val="en-GB"/>
+          </w:rPr>
+          <m:t xml:space="preserve"> </m:t>
+        </m:r>
+      </m:oMath>
+      <w:r>
+        <w:rPr>
+          <w:rFonts w:eastAsiaTheme="minorEastAsia"/>
+          <w:lang w:val="en-GB"/>
+        </w:rPr>
+        <w:t xml:space="preserve">  </w:t>
+      </w:r>
+      <w:r>
+        <w:rPr>
+          <w:rFonts w:eastAsiaTheme="minorEastAsia"/>
+          <w:lang w:val="en-GB"/>
+        </w:rPr>
+        <w:tab/>
+      </w:r>
+      <w:r>
+        <w:rPr>
+          <w:rFonts w:eastAsiaTheme="minorEastAsia"/>
+          <w:lang w:val="en-GB"/>
+        </w:rPr>
+        <w:tab/>
+      </w:r>
+      <w:r>
+        <w:rPr>
+          <w:rFonts w:eastAsiaTheme="minorEastAsia"/>
+          <w:lang w:val="en-GB"/>
+        </w:rPr>
+        <w:tab/>
+      </w:r>
+      <w:r>
+        <w:rPr>
+          <w:rFonts w:eastAsiaTheme="minorEastAsia"/>
+          <w:lang w:val="en-GB"/>
+        </w:rPr>
+        <w:tab/>
+      </w:r>
+      <w:r>
+        <w:rPr>
+          <w:rFonts w:eastAsiaTheme="minorEastAsia"/>
+          <w:lang w:val="en-GB"/>
+        </w:rPr>
+        <w:tab/>
+      </w:r>
+      <w:r>
+        <w:rPr>
+          <w:rFonts w:eastAsiaTheme="minorEastAsia"/>
+          <w:lang w:val="en-GB"/>
+        </w:rPr>
+        <w:tab/>
+        <w:t xml:space="preserve">  (1)</w:t>
+      </w:r>
     </w:p>
     <w:p>
       <w:pPr>
@@ -1016,7 +1095,362 @@
           <w:rFonts w:eastAsiaTheme="minorEastAsia"/>
           <w:lang w:val="en-GB"/>
         </w:rPr>
-        <w:t>One pole pair has 120/10 = 12 slots.</w:t>
+        <w:t>One pole pair has</w:t>
+      </w:r>
+      <w:r>
+        <w:rPr>
+          <w:rFonts w:eastAsiaTheme="minorEastAsia"/>
+          <w:lang w:val="en-GB"/>
+        </w:rPr>
+        <w:t xml:space="preserve"> </w:t>
+      </w:r>
+      <m:oMath>
+        <m:f>
+          <m:fPr>
+            <m:ctrlPr>
+              <w:rPr>
+                <w:rFonts w:ascii="Cambria Math" w:eastAsiaTheme="minorEastAsia" w:hAnsi="Cambria Math"/>
+                <w:i/>
+                <w:lang w:val="en-GB"/>
+              </w:rPr>
+            </m:ctrlPr>
+          </m:fPr>
+          <m:num>
+            <m:r>
+              <w:rPr>
+                <w:rFonts w:ascii="Cambria Math" w:eastAsiaTheme="minorEastAsia" w:hAnsi="Cambria Math"/>
+                <w:lang w:val="en-GB"/>
+              </w:rPr>
+              <m:t>Q</m:t>
+            </m:r>
+          </m:num>
+          <m:den>
+            <m:r>
+              <w:rPr>
+                <w:rFonts w:ascii="Cambria Math" w:eastAsiaTheme="minorEastAsia" w:hAnsi="Cambria Math"/>
+                <w:lang w:val="en-GB"/>
+              </w:rPr>
+              <m:t>p/2</m:t>
+            </m:r>
+          </m:den>
+        </m:f>
+      </m:oMath>
+      <w:r>
+        <w:rPr>
+          <w:rFonts w:eastAsiaTheme="minorEastAsia"/>
+          <w:lang w:val="en-GB"/>
+        </w:rPr>
+        <w:t xml:space="preserve"> </w:t>
+      </w:r>
+      <w:r>
+        <w:rPr>
+          <w:rFonts w:eastAsiaTheme="minorEastAsia"/>
+          <w:lang w:val="en-GB"/>
+        </w:rPr>
+        <w:t xml:space="preserve">= </w:t>
+      </w:r>
+      <m:oMath>
+        <m:f>
+          <m:fPr>
+            <m:ctrlPr>
+              <w:rPr>
+                <w:rFonts w:ascii="Cambria Math" w:eastAsiaTheme="minorEastAsia" w:hAnsi="Cambria Math"/>
+                <w:i/>
+                <w:lang w:val="en-GB"/>
+              </w:rPr>
+            </m:ctrlPr>
+          </m:fPr>
+          <m:num>
+            <m:r>
+              <w:rPr>
+                <w:rFonts w:ascii="Cambria Math" w:eastAsiaTheme="minorEastAsia" w:hAnsi="Cambria Math"/>
+                <w:lang w:val="en-GB"/>
+              </w:rPr>
+              <m:t>120</m:t>
+            </m:r>
+          </m:num>
+          <m:den>
+            <m:r>
+              <w:rPr>
+                <w:rFonts w:ascii="Cambria Math" w:eastAsiaTheme="minorEastAsia" w:hAnsi="Cambria Math"/>
+                <w:lang w:val="en-GB"/>
+              </w:rPr>
+              <m:t>10</m:t>
+            </m:r>
+          </m:den>
+        </m:f>
+      </m:oMath>
+      <w:r>
+        <w:rPr>
+          <w:rFonts w:eastAsiaTheme="minorEastAsia"/>
+          <w:lang w:val="en-GB"/>
+        </w:rPr>
+        <w:t xml:space="preserve"> </w:t>
+      </w:r>
+      <w:r>
+        <w:rPr>
+          <w:rFonts w:eastAsiaTheme="minorEastAsia"/>
+          <w:lang w:val="en-GB"/>
+        </w:rPr>
+        <w:t>= 12 slots.</w:t>
+      </w:r>
+    </w:p>
+    <w:p>
+      <w:pPr>
+        <w:jc w:val="left"/>
+        <w:rPr>
+          <w:rFonts w:eastAsiaTheme="minorEastAsia"/>
+          <w:lang w:val="en-GB"/>
+        </w:rPr>
+      </w:pPr>
+      <w:r>
+        <w:rPr>
+          <w:rFonts w:eastAsiaTheme="minorEastAsia"/>
+          <w:lang w:val="en-GB"/>
+        </w:rPr>
+        <w:t xml:space="preserve">The electrical angle between each slot, </w:t>
+      </w:r>
+      <m:oMath>
+        <m:r>
+          <w:rPr>
+            <w:rFonts w:ascii="Cambria Math" w:hAnsi="Cambria Math" w:cstheme="minorHAnsi"/>
+            <w:lang w:val="en-GB"/>
+          </w:rPr>
+          <m:t>α</m:t>
+        </m:r>
+      </m:oMath>
+      <w:r>
+        <w:rPr>
+          <w:rFonts w:eastAsiaTheme="minorEastAsia"/>
+          <w:lang w:val="en-GB"/>
+        </w:rPr>
+        <w:t xml:space="preserve"> is defined as</w:t>
+      </w:r>
+    </w:p>
+    <w:p>
+      <w:pPr>
+        <w:jc w:val="right"/>
+        <w:rPr>
+          <w:rFonts w:eastAsiaTheme="minorEastAsia"/>
+          <w:lang w:val="en-GB"/>
+        </w:rPr>
+      </w:pPr>
+      <m:oMath>
+        <m:r>
+          <w:rPr>
+            <w:rFonts w:ascii="Cambria Math" w:hAnsi="Cambria Math" w:cstheme="minorHAnsi"/>
+            <w:lang w:val="en-GB"/>
+          </w:rPr>
+          <m:t xml:space="preserve">α= </m:t>
+        </m:r>
+        <m:f>
+          <m:fPr>
+            <m:ctrlPr>
+              <w:rPr>
+                <w:rFonts w:ascii="Cambria Math" w:hAnsi="Cambria Math" w:cstheme="minorHAnsi"/>
+                <w:i/>
+                <w:lang w:val="en-GB"/>
+              </w:rPr>
+            </m:ctrlPr>
+          </m:fPr>
+          <m:num>
+            <m:r>
+              <w:rPr>
+                <w:rFonts w:ascii="Cambria Math" w:hAnsi="Cambria Math" w:cstheme="minorHAnsi"/>
+                <w:lang w:val="en-GB"/>
+              </w:rPr>
+              <m:t>360</m:t>
+            </m:r>
+            <m:r>
+              <w:rPr>
+                <w:rFonts w:ascii="Cambria Math" w:eastAsiaTheme="minorEastAsia" w:hAnsi="Cambria Math" w:cstheme="minorHAnsi"/>
+                <w:lang w:val="en-GB"/>
+              </w:rPr>
+              <m:t>⁰</m:t>
+            </m:r>
+          </m:num>
+          <m:den>
+            <m:r>
+              <w:rPr>
+                <w:rFonts w:ascii="Cambria Math" w:hAnsi="Cambria Math" w:cstheme="minorHAnsi"/>
+                <w:lang w:val="en-GB"/>
+              </w:rPr>
+              <m:t>Q</m:t>
+            </m:r>
+          </m:den>
+        </m:f>
+        <m:r>
+          <w:rPr>
+            <w:rFonts w:ascii="Cambria Math" w:hAnsi="Cambria Math" w:cstheme="minorHAnsi"/>
+            <w:lang w:val="en-GB"/>
+          </w:rPr>
+          <m:t>*</m:t>
+        </m:r>
+        <m:f>
+          <m:fPr>
+            <m:ctrlPr>
+              <w:rPr>
+                <w:rFonts w:ascii="Cambria Math" w:hAnsi="Cambria Math" w:cstheme="minorHAnsi"/>
+                <w:i/>
+                <w:lang w:val="en-GB"/>
+              </w:rPr>
+            </m:ctrlPr>
+          </m:fPr>
+          <m:num>
+            <m:r>
+              <w:rPr>
+                <w:rFonts w:ascii="Cambria Math" w:hAnsi="Cambria Math" w:cstheme="minorHAnsi"/>
+                <w:lang w:val="en-GB"/>
+              </w:rPr>
+              <m:t>p</m:t>
+            </m:r>
+          </m:num>
+          <m:den>
+            <m:r>
+              <w:rPr>
+                <w:rFonts w:ascii="Cambria Math" w:hAnsi="Cambria Math" w:cstheme="minorHAnsi"/>
+                <w:lang w:val="en-GB"/>
+              </w:rPr>
+              <m:t>2</m:t>
+            </m:r>
+          </m:den>
+        </m:f>
+        <m:r>
+          <w:rPr>
+            <w:rFonts w:ascii="Cambria Math" w:hAnsi="Cambria Math" w:cstheme="minorHAnsi"/>
+            <w:lang w:val="en-GB"/>
+          </w:rPr>
+          <m:t>=</m:t>
+        </m:r>
+        <m:f>
+          <m:fPr>
+            <m:ctrlPr>
+              <w:rPr>
+                <w:rFonts w:ascii="Cambria Math" w:hAnsi="Cambria Math" w:cstheme="minorHAnsi"/>
+                <w:i/>
+                <w:lang w:val="en-GB"/>
+              </w:rPr>
+            </m:ctrlPr>
+          </m:fPr>
+          <m:num>
+            <m:r>
+              <w:rPr>
+                <w:rFonts w:ascii="Cambria Math" w:hAnsi="Cambria Math" w:cstheme="minorHAnsi"/>
+                <w:lang w:val="en-GB"/>
+              </w:rPr>
+              <m:t>360</m:t>
+            </m:r>
+            <m:r>
+              <w:rPr>
+                <w:rFonts w:ascii="Cambria Math" w:eastAsiaTheme="minorEastAsia" w:hAnsi="Cambria Math" w:cstheme="minorHAnsi"/>
+                <w:lang w:val="en-GB"/>
+              </w:rPr>
+              <m:t>⁰</m:t>
+            </m:r>
+          </m:num>
+          <m:den>
+            <m:r>
+              <w:rPr>
+                <w:rFonts w:ascii="Cambria Math" w:hAnsi="Cambria Math" w:cstheme="minorHAnsi"/>
+                <w:lang w:val="en-GB"/>
+              </w:rPr>
+              <m:t>120</m:t>
+            </m:r>
+          </m:den>
+        </m:f>
+        <m:r>
+          <w:rPr>
+            <w:rFonts w:ascii="Cambria Math" w:hAnsi="Cambria Math" w:cstheme="minorHAnsi"/>
+            <w:lang w:val="en-GB"/>
+          </w:rPr>
+          <m:t>*</m:t>
+        </m:r>
+        <m:f>
+          <m:fPr>
+            <m:ctrlPr>
+              <w:rPr>
+                <w:rFonts w:ascii="Cambria Math" w:hAnsi="Cambria Math" w:cstheme="minorHAnsi"/>
+                <w:i/>
+                <w:lang w:val="en-GB"/>
+              </w:rPr>
+            </m:ctrlPr>
+          </m:fPr>
+          <m:num>
+            <m:r>
+              <w:rPr>
+                <w:rFonts w:ascii="Cambria Math" w:hAnsi="Cambria Math" w:cstheme="minorHAnsi"/>
+                <w:lang w:val="en-GB"/>
+              </w:rPr>
+              <m:t>20</m:t>
+            </m:r>
+          </m:num>
+          <m:den>
+            <m:r>
+              <w:rPr>
+                <w:rFonts w:ascii="Cambria Math" w:hAnsi="Cambria Math" w:cstheme="minorHAnsi"/>
+                <w:lang w:val="en-GB"/>
+              </w:rPr>
+              <m:t>2</m:t>
+            </m:r>
+          </m:den>
+        </m:f>
+        <m:r>
+          <w:rPr>
+            <w:rFonts w:ascii="Cambria Math" w:hAnsi="Cambria Math" w:cstheme="minorHAnsi"/>
+            <w:lang w:val="en-GB"/>
+          </w:rPr>
+          <m:t>=30</m:t>
+        </m:r>
+        <m:r>
+          <w:rPr>
+            <w:rFonts w:ascii="Cambria Math" w:eastAsiaTheme="minorEastAsia" w:hAnsi="Cambria Math" w:cstheme="minorHAnsi"/>
+            <w:lang w:val="en-GB"/>
+          </w:rPr>
+          <m:t>⁰</m:t>
+        </m:r>
+      </m:oMath>
+      <w:r>
+        <w:rPr>
+          <w:rFonts w:eastAsiaTheme="minorEastAsia"/>
+          <w:lang w:val="en-GB"/>
+        </w:rPr>
+        <w:t xml:space="preserve"> </w:t>
+      </w:r>
+      <w:r>
+        <w:rPr>
+          <w:rFonts w:eastAsiaTheme="minorEastAsia" w:cstheme="minorHAnsi"/>
+          <w:lang w:val="en-GB"/>
+        </w:rPr>
+        <w:tab/>
+      </w:r>
+      <w:r>
+        <w:rPr>
+          <w:rFonts w:eastAsiaTheme="minorEastAsia" w:cstheme="minorHAnsi"/>
+          <w:lang w:val="en-GB"/>
+        </w:rPr>
+        <w:tab/>
+      </w:r>
+      <w:r>
+        <w:rPr>
+          <w:rFonts w:eastAsiaTheme="minorEastAsia" w:cstheme="minorHAnsi"/>
+          <w:lang w:val="en-GB"/>
+        </w:rPr>
+        <w:tab/>
+      </w:r>
+      <w:r>
+        <w:rPr>
+          <w:rFonts w:eastAsiaTheme="minorEastAsia" w:cstheme="minorHAnsi"/>
+          <w:lang w:val="en-GB"/>
+        </w:rPr>
+        <w:tab/>
+      </w:r>
+      <w:r>
+        <w:rPr>
+          <w:rFonts w:eastAsiaTheme="minorEastAsia" w:cstheme="minorHAnsi"/>
+          <w:lang w:val="en-GB"/>
+        </w:rPr>
+        <w:tab/>
+        <w:t xml:space="preserve"> (2)</w:t>
       </w:r>
     </w:p>
     <w:tbl>
@@ -1027,7 +1461,7 @@
         <w:tblLook w:val="04A0"/>
       </w:tblPr>
       <w:tblGrid>
-        <w:gridCol w:w="925"/>
+        <w:gridCol w:w="1362"/>
         <w:gridCol w:w="713"/>
         <w:gridCol w:w="711"/>
         <w:gridCol w:w="711"/>
@@ -1356,6 +1790,13 @@
                 <w:lang w:val="en-GB"/>
               </w:rPr>
             </w:pPr>
+            <w:r>
+              <w:rPr>
+                <w:rFonts w:ascii="Calibri" w:eastAsia="Calibri" w:hAnsi="Calibri" w:cs="Times New Roman"/>
+                <w:lang w:val="en-GB"/>
+              </w:rPr>
+              <w:t>Coil Distributions</w:t>
+            </w:r>
           </w:p>
         </w:tc>
         <w:tc>
@@ -1734,45 +2175,34 @@
         <w:rPr>
           <w:lang w:val="en-GB"/>
         </w:rPr>
-        <w:t>Fig. 1: Winding diagram of the given integral slot machine for one pole pair</w:t>
+        <w:t>Table. 1: Winding diagram of the given integral slot machine for one pole pair for the full-pitched coils</w:t>
       </w:r>
     </w:p>
     <w:p>
-      <w:pPr>
-        <w:jc w:val="left"/>
-        <w:rPr>
-          <w:rFonts w:eastAsiaTheme="minorEastAsia"/>
-          <w:lang w:val="en-GB"/>
-        </w:rPr>
-      </w:pPr>
+      <w:r>
+        <w:t>Distribution factor</w:t>
+      </w:r>
+      <w:r>
+        <w:t>,</w:t>
+      </w:r>
+      <w:r>
+        <w:t xml:space="preserve"> k</w:t>
+      </w:r>
+      <w:r>
+        <w:rPr>
+          <w:vertAlign w:val="subscript"/>
+        </w:rPr>
+        <w:t>d</w:t>
+      </w:r>
+      <w:r>
+        <w:t xml:space="preserve"> is defined as </w:t>
+      </w:r>
     </w:p>
     <w:p>
-      <w:r>
-        <w:t>Distribution factor</w:t>
-      </w:r>
-      <w:r>
-        <w:t>,</w:t>
-      </w:r>
-      <w:r>
-        <w:t xml:space="preserve"> k</w:t>
-      </w:r>
-      <w:r>
-        <w:rPr>
-          <w:vertAlign w:val="subscript"/>
-        </w:rPr>
-        <w:t>d</w:t>
-      </w:r>
-      <w:r>
-        <w:t xml:space="preserve"> is defined as </w:t>
-      </w:r>
-    </w:p>
-    <w:p>
-      <w:pPr>
-        <w:jc w:val="center"/>
-        <w:rPr>
-          <w:rFonts w:eastAsiaTheme="minorEastAsia"/>
-          <w:sz w:val="32"/>
-          <w:szCs w:val="32"/>
+      <w:pPr>
+        <w:jc w:val="right"/>
+        <w:rPr>
+          <w:rFonts w:eastAsiaTheme="minorEastAsia" w:cstheme="minorHAnsi"/>
           <w:lang w:val="en-GB"/>
         </w:rPr>
       </w:pPr>
@@ -1781,10 +2211,8 @@
           <m:sSubPr>
             <m:ctrlPr>
               <w:rPr>
-                <w:rFonts w:ascii="Cambria Math" w:hAnsi="Cambria Math"/>
+                <w:rFonts w:ascii="Cambria Math" w:cstheme="minorHAnsi"/>
                 <w:i/>
-                <w:sz w:val="32"/>
-                <w:szCs w:val="32"/>
                 <w:lang w:val="en-GB"/>
               </w:rPr>
             </m:ctrlPr>
@@ -1792,9 +2220,7 @@
           <m:e>
             <m:r>
               <w:rPr>
-                <w:rFonts w:ascii="Cambria Math" w:hAnsi="Cambria Math"/>
-                <w:sz w:val="32"/>
-                <w:szCs w:val="32"/>
+                <w:rFonts w:ascii="Cambria Math" w:hAnsi="Cambria Math" w:cstheme="minorHAnsi"/>
                 <w:lang w:val="en-GB"/>
               </w:rPr>
               <m:t>k</m:t>
@@ -1803,9 +2229,7 @@
           <m:sub>
             <m:r>
               <w:rPr>
-                <w:rFonts w:ascii="Cambria Math" w:hAnsi="Cambria Math"/>
-                <w:sz w:val="32"/>
-                <w:szCs w:val="32"/>
+                <w:rFonts w:ascii="Cambria Math" w:hAnsi="Cambria Math" w:cstheme="minorHAnsi"/>
                 <w:lang w:val="en-GB"/>
               </w:rPr>
               <m:t>d</m:t>
@@ -1814,9 +2238,7 @@
         </m:sSub>
         <m:r>
           <w:rPr>
-            <w:rFonts w:ascii="Cambria Math" w:hAnsi="Cambria Math"/>
-            <w:sz w:val="32"/>
-            <w:szCs w:val="32"/>
+            <w:rFonts w:ascii="Cambria Math" w:cstheme="minorHAnsi"/>
             <w:lang w:val="en-GB"/>
           </w:rPr>
           <m:t>=</m:t>
@@ -1825,10 +2247,8 @@
           <m:fPr>
             <m:ctrlPr>
               <w:rPr>
-                <w:rFonts w:ascii="Cambria Math" w:hAnsi="Cambria Math"/>
+                <w:rFonts w:ascii="Cambria Math" w:cstheme="minorHAnsi"/>
                 <w:i/>
-                <w:sz w:val="32"/>
-                <w:szCs w:val="32"/>
                 <w:lang w:val="en-GB"/>
               </w:rPr>
             </m:ctrlPr>
@@ -1838,9 +2258,7 @@
               <m:funcPr>
                 <m:ctrlPr>
                   <w:rPr>
-                    <w:rFonts w:ascii="Cambria Math" w:hAnsi="Cambria Math"/>
-                    <w:sz w:val="32"/>
-                    <w:szCs w:val="32"/>
+                    <w:rFonts w:ascii="Cambria Math" w:cstheme="minorHAnsi"/>
                     <w:lang w:val="en-GB"/>
                   </w:rPr>
                 </m:ctrlPr>
@@ -1851,9 +2269,7 @@
                     <m:sty m:val="p"/>
                   </m:rPr>
                   <w:rPr>
-                    <w:rFonts w:ascii="Cambria Math" w:hAnsi="Cambria Math"/>
-                    <w:sz w:val="32"/>
-                    <w:szCs w:val="32"/>
+                    <w:rFonts w:ascii="Cambria Math" w:cstheme="minorHAnsi"/>
                     <w:lang w:val="en-GB"/>
                   </w:rPr>
                   <m:t>sin</m:t>
@@ -1864,10 +2280,8 @@
                   <m:dPr>
                     <m:ctrlPr>
                       <w:rPr>
-                        <w:rFonts w:ascii="Cambria Math" w:hAnsi="Cambria Math"/>
+                        <w:rFonts w:ascii="Cambria Math" w:cstheme="minorHAnsi"/>
                         <w:i/>
-                        <w:sz w:val="32"/>
-                        <w:szCs w:val="32"/>
                         <w:lang w:val="en-GB"/>
                       </w:rPr>
                     </m:ctrlPr>
@@ -1875,9 +2289,7 @@
                   <m:e>
                     <m:r>
                       <w:rPr>
-                        <w:rFonts w:ascii="Cambria Math" w:hAnsi="Cambria Math"/>
-                        <w:sz w:val="32"/>
-                        <w:szCs w:val="32"/>
+                        <w:rFonts w:ascii="Cambria Math" w:hAnsi="Cambria Math" w:cstheme="minorHAnsi"/>
                         <w:lang w:val="en-GB"/>
                       </w:rPr>
                       <m:t>q</m:t>
@@ -1886,10 +2298,8 @@
                       <m:fPr>
                         <m:ctrlPr>
                           <w:rPr>
-                            <w:rFonts w:ascii="Cambria Math" w:hAnsi="Cambria Math"/>
+                            <w:rFonts w:ascii="Cambria Math" w:cstheme="minorHAnsi"/>
                             <w:i/>
-                            <w:sz w:val="32"/>
-                            <w:szCs w:val="32"/>
                             <w:lang w:val="en-GB"/>
                           </w:rPr>
                         </m:ctrlPr>
@@ -1897,9 +2307,7 @@
                       <m:num>
                         <m:r>
                           <w:rPr>
-                            <w:rFonts w:ascii="Cambria Math" w:hAnsi="Cambria Math"/>
-                            <w:sz w:val="32"/>
-                            <w:szCs w:val="32"/>
+                            <w:rFonts w:ascii="Cambria Math" w:hAnsi="Cambria Math" w:cstheme="minorHAnsi"/>
                             <w:lang w:val="en-GB"/>
                           </w:rPr>
                           <m:t>nα</m:t>
@@ -1908,9 +2316,7 @@
                       <m:den>
                         <m:r>
                           <w:rPr>
-                            <w:rFonts w:ascii="Cambria Math" w:hAnsi="Cambria Math"/>
-                            <w:sz w:val="32"/>
-                            <w:szCs w:val="32"/>
+                            <w:rFonts w:ascii="Cambria Math" w:cstheme="minorHAnsi"/>
                             <w:lang w:val="en-GB"/>
                           </w:rPr>
                           <m:t>2</m:t>
@@ -1921,10 +2327,8 @@
                 </m:d>
                 <m:ctrlPr>
                   <w:rPr>
-                    <w:rFonts w:ascii="Cambria Math" w:hAnsi="Cambria Math"/>
+                    <w:rFonts w:ascii="Cambria Math" w:cstheme="minorHAnsi"/>
                     <w:i/>
-                    <w:sz w:val="32"/>
-                    <w:szCs w:val="32"/>
                     <w:lang w:val="en-GB"/>
                   </w:rPr>
                 </m:ctrlPr>
@@ -1934,21 +2338,24 @@
           <m:den>
             <m:r>
               <w:rPr>
-                <w:rFonts w:ascii="Cambria Math" w:hAnsi="Cambria Math"/>
-                <w:sz w:val="32"/>
-                <w:szCs w:val="32"/>
-                <w:lang w:val="en-GB"/>
-              </w:rPr>
-              <m:t>qsin(</m:t>
+                <w:rFonts w:ascii="Cambria Math" w:hAnsi="Cambria Math" w:cstheme="minorHAnsi"/>
+                <w:lang w:val="en-GB"/>
+              </w:rPr>
+              <m:t>qsin</m:t>
+            </m:r>
+            <m:r>
+              <w:rPr>
+                <w:rFonts w:ascii="Cambria Math" w:cstheme="minorHAnsi"/>
+                <w:lang w:val="en-GB"/>
+              </w:rPr>
+              <m:t>(</m:t>
             </m:r>
             <m:f>
               <m:fPr>
                 <m:ctrlPr>
                   <w:rPr>
-                    <w:rFonts w:ascii="Cambria Math" w:hAnsi="Cambria Math"/>
+                    <w:rFonts w:ascii="Cambria Math" w:cstheme="minorHAnsi"/>
                     <w:i/>
-                    <w:sz w:val="32"/>
-                    <w:szCs w:val="32"/>
                     <w:lang w:val="en-GB"/>
                   </w:rPr>
                 </m:ctrlPr>
@@ -1956,9 +2363,7 @@
               <m:num>
                 <m:r>
                   <w:rPr>
-                    <w:rFonts w:ascii="Cambria Math" w:hAnsi="Cambria Math"/>
-                    <w:sz w:val="32"/>
-                    <w:szCs w:val="32"/>
+                    <w:rFonts w:ascii="Cambria Math" w:hAnsi="Cambria Math" w:cstheme="minorHAnsi"/>
                     <w:lang w:val="en-GB"/>
                   </w:rPr>
                   <m:t>nα</m:t>
@@ -1967,9 +2372,7 @@
               <m:den>
                 <m:r>
                   <w:rPr>
-                    <w:rFonts w:ascii="Cambria Math" w:hAnsi="Cambria Math"/>
-                    <w:sz w:val="32"/>
-                    <w:szCs w:val="32"/>
+                    <w:rFonts w:ascii="Cambria Math" w:cstheme="minorHAnsi"/>
                     <w:lang w:val="en-GB"/>
                   </w:rPr>
                   <m:t>2</m:t>
@@ -1978,9 +2381,7 @@
             </m:f>
             <m:r>
               <w:rPr>
-                <w:rFonts w:ascii="Cambria Math" w:hAnsi="Cambria Math"/>
-                <w:sz w:val="32"/>
-                <w:szCs w:val="32"/>
+                <w:rFonts w:ascii="Cambria Math" w:cstheme="minorHAnsi"/>
                 <w:lang w:val="en-GB"/>
               </w:rPr>
               <m:t>)</m:t>
@@ -1990,38 +2391,114 @@
       </m:oMath>
       <w:r>
         <w:rPr>
-          <w:rFonts w:eastAsiaTheme="minorEastAsia"/>
-          <w:sz w:val="32"/>
-          <w:szCs w:val="32"/>
+          <w:rFonts w:eastAsiaTheme="minorEastAsia" w:cstheme="minorHAnsi"/>
           <w:lang w:val="en-GB"/>
         </w:rPr>
         <w:t xml:space="preserve"> </w:t>
+      </w:r>
+      <w:r>
+        <w:rPr>
+          <w:rFonts w:eastAsiaTheme="minorEastAsia" w:cstheme="minorHAnsi"/>
+          <w:lang w:val="en-GB"/>
+        </w:rPr>
+        <w:t xml:space="preserve">  </w:t>
+      </w:r>
+      <w:r>
+        <w:rPr>
+          <w:rFonts w:eastAsiaTheme="minorEastAsia" w:cstheme="minorHAnsi"/>
+          <w:lang w:val="en-GB"/>
+        </w:rPr>
+        <w:tab/>
+      </w:r>
+      <w:r>
+        <w:rPr>
+          <w:rFonts w:eastAsiaTheme="minorEastAsia" w:cstheme="minorHAnsi"/>
+          <w:lang w:val="en-GB"/>
+        </w:rPr>
+        <w:tab/>
+      </w:r>
+      <w:r>
+        <w:rPr>
+          <w:rFonts w:eastAsiaTheme="minorEastAsia" w:cstheme="minorHAnsi"/>
+          <w:lang w:val="en-GB"/>
+        </w:rPr>
+        <w:tab/>
+      </w:r>
+      <w:r>
+        <w:rPr>
+          <w:rFonts w:eastAsiaTheme="minorEastAsia" w:cstheme="minorHAnsi"/>
+          <w:lang w:val="en-GB"/>
+        </w:rPr>
+        <w:tab/>
+      </w:r>
+      <w:r>
+        <w:rPr>
+          <w:rFonts w:eastAsiaTheme="minorEastAsia" w:cstheme="minorHAnsi"/>
+          <w:lang w:val="en-GB"/>
+        </w:rPr>
+        <w:tab/>
+      </w:r>
+      <w:r>
+        <w:rPr>
+          <w:rFonts w:eastAsiaTheme="minorEastAsia" w:cstheme="minorHAnsi"/>
+          <w:lang w:val="en-GB"/>
+        </w:rPr>
+        <w:tab/>
+        <w:t>(3)</w:t>
       </w:r>
     </w:p>
     <w:p>
       <w:pPr>
-        <w:jc w:val="center"/>
-        <w:rPr>
-          <w:rFonts w:eastAsiaTheme="minorEastAsia"/>
-          <w:lang w:val="en-GB"/>
-        </w:rPr>
-      </w:pPr>
-      <w:r>
-        <w:rPr>
-          <w:rFonts w:eastAsiaTheme="minorEastAsia"/>
-          <w:lang w:val="en-GB"/>
-        </w:rPr>
-        <w:t>where, q is no. of slots per no. of poles per no. of phases: 2</w:t>
+        <w:jc w:val="left"/>
+        <w:rPr>
+          <w:rFonts w:eastAsiaTheme="minorEastAsia"/>
+          <w:lang w:val="en-GB"/>
+        </w:rPr>
+      </w:pPr>
+      <w:r>
+        <w:rPr>
+          <w:rFonts w:eastAsiaTheme="minorEastAsia"/>
+          <w:lang w:val="en-GB"/>
+        </w:rPr>
+        <w:t xml:space="preserve">where, </w:t>
+      </w:r>
+      <w:r>
+        <w:rPr>
+          <w:rFonts w:eastAsiaTheme="minorEastAsia"/>
+          <w:lang w:val="en-GB"/>
+        </w:rPr>
+        <w:tab/>
+      </w:r>
+      <w:r>
+        <w:rPr>
+          <w:rFonts w:eastAsiaTheme="minorEastAsia"/>
+          <w:lang w:val="en-GB"/>
+        </w:rPr>
+        <w:t>q is no. of slots per no. of poles per no. of phases: 2</w:t>
       </w:r>
     </w:p>
     <w:p>
       <w:pPr>
-        <w:jc w:val="center"/>
-        <w:rPr>
-          <w:rFonts w:eastAsiaTheme="minorEastAsia"/>
-          <w:lang w:val="en-GB"/>
-        </w:rPr>
-      </w:pPr>
+        <w:jc w:val="left"/>
+        <w:rPr>
+          <w:rFonts w:eastAsiaTheme="minorEastAsia"/>
+          <w:lang w:val="en-GB"/>
+        </w:rPr>
+      </w:pPr>
+      <w:r>
+        <w:rPr>
+          <w:rFonts w:eastAsiaTheme="minorEastAsia"/>
+          <w:lang w:val="en-GB"/>
+        </w:rPr>
+        <w:tab/>
+      </w:r>
+      <w:r>
+        <w:rPr>
+          <w:rFonts w:eastAsiaTheme="minorEastAsia"/>
+          <w:lang w:val="en-GB"/>
+        </w:rPr>
+        <w:tab/>
+      </w:r>
       <w:r>
         <w:rPr>
           <w:rFonts w:eastAsiaTheme="minorEastAsia"/>
@@ -2035,6 +2512,13 @@
           <w:lang w:val="en-GB"/>
         </w:rPr>
         <w:t xml:space="preserve">order of </w:t>
+      </w:r>
+      <w:r>
+        <w:rPr>
+          <w:rFonts w:eastAsiaTheme="minorEastAsia"/>
+          <w:lang w:val="en-GB"/>
+        </w:rPr>
+        <w:t xml:space="preserve">the </w:t>
       </w:r>
       <w:r>
         <w:rPr>
@@ -2046,12 +2530,26 @@
     </w:p>
     <w:p>
       <w:pPr>
-        <w:jc w:val="center"/>
+        <w:jc w:val="left"/>
         <w:rPr>
           <w:rFonts w:eastAsiaTheme="minorEastAsia" w:cstheme="minorHAnsi"/>
           <w:lang w:val="en-GB"/>
         </w:rPr>
       </w:pPr>
+      <w:r>
+        <w:rPr>
+          <w:rFonts w:eastAsiaTheme="minorEastAsia"/>
+          <w:lang w:val="en-GB"/>
+        </w:rPr>
+        <w:tab/>
+      </w:r>
+      <w:r>
+        <w:rPr>
+          <w:rFonts w:eastAsiaTheme="minorEastAsia"/>
+          <w:lang w:val="en-GB"/>
+        </w:rPr>
+        <w:tab/>
+      </w:r>
       <m:oMath>
         <m:r>
           <w:rPr>
@@ -2073,46 +2571,41 @@
           <w:rFonts w:eastAsiaTheme="minorEastAsia" w:cstheme="minorHAnsi"/>
           <w:lang w:val="en-GB"/>
         </w:rPr>
-        <w:t>:30</w:t>
+        <w:t>:</w:t>
+      </w:r>
+      <w:r>
+        <w:rPr>
+          <w:rFonts w:eastAsiaTheme="minorEastAsia" w:cstheme="minorHAnsi"/>
+          <w:lang w:val="en-GB"/>
+        </w:rPr>
+        <w:t xml:space="preserve"> </w:t>
+      </w:r>
+      <w:r>
+        <w:rPr>
+          <w:rFonts w:eastAsiaTheme="minorEastAsia" w:cstheme="minorHAnsi"/>
+          <w:lang w:val="en-GB"/>
+        </w:rPr>
+        <w:t>30</w:t>
+      </w:r>
+      <w:r>
+        <w:rPr>
+          <w:rFonts w:eastAsiaTheme="minorEastAsia" w:cstheme="minorHAnsi"/>
+          <w:lang w:val="en-GB"/>
+        </w:rPr>
+        <w:t>⁰</w:t>
       </w:r>
     </w:p>
     <w:p>
-      <w:pPr>
-        <w:jc w:val="left"/>
-      </w:pPr>
-      <w:r>
-        <w:rPr>
-          <w:rFonts w:eastAsiaTheme="minorEastAsia" w:cstheme="minorHAnsi"/>
-          <w:lang w:val="en-GB"/>
-        </w:rPr>
-        <w:t xml:space="preserve">for the fundamental component </w:t>
-      </w:r>
-      <w:r>
-        <w:t>k</w:t>
-      </w:r>
-      <w:r>
-        <w:rPr>
-          <w:vertAlign w:val="subscript"/>
-        </w:rPr>
-        <w:t>d</w:t>
-      </w:r>
-      <w:r>
-        <w:rPr>
-          <w:vertAlign w:val="subscript"/>
-        </w:rPr>
-        <w:t xml:space="preserve"> </w:t>
-      </w:r>
-      <w:r>
-        <w:t>is calculated as follows;</w:t>
+      <w:r>
+        <w:lastRenderedPageBreak/>
+        <w:t>Pitch factor, kp is defined as</w:t>
       </w:r>
     </w:p>
     <w:p>
       <w:pPr>
-        <w:jc w:val="center"/>
-        <w:rPr>
-          <w:rFonts w:eastAsiaTheme="minorEastAsia"/>
-          <w:sz w:val="32"/>
-          <w:szCs w:val="32"/>
+        <w:jc w:val="right"/>
+        <w:rPr>
+          <w:rFonts w:eastAsiaTheme="minorEastAsia"/>
           <w:lang w:val="en-GB"/>
         </w:rPr>
       </w:pPr>
@@ -2123,8 +2616,6 @@
               <w:rPr>
                 <w:rFonts w:ascii="Cambria Math" w:hAnsi="Cambria Math"/>
                 <w:i/>
-                <w:sz w:val="32"/>
-                <w:szCs w:val="32"/>
                 <w:lang w:val="en-GB"/>
               </w:rPr>
             </m:ctrlPr>
@@ -2133,8 +2624,6 @@
             <m:r>
               <w:rPr>
                 <w:rFonts w:ascii="Cambria Math" w:hAnsi="Cambria Math"/>
-                <w:sz w:val="32"/>
-                <w:szCs w:val="32"/>
                 <w:lang w:val="en-GB"/>
               </w:rPr>
               <m:t>k</m:t>
@@ -2144,263 +2633,6 @@
             <m:r>
               <w:rPr>
                 <w:rFonts w:ascii="Cambria Math" w:hAnsi="Cambria Math"/>
-                <w:sz w:val="32"/>
-                <w:szCs w:val="32"/>
-                <w:lang w:val="en-GB"/>
-              </w:rPr>
-              <m:t>d</m:t>
-            </m:r>
-          </m:sub>
-        </m:sSub>
-        <m:r>
-          <w:rPr>
-            <w:rFonts w:ascii="Cambria Math" w:hAnsi="Cambria Math"/>
-            <w:sz w:val="32"/>
-            <w:szCs w:val="32"/>
-            <w:lang w:val="en-GB"/>
-          </w:rPr>
-          <m:t>=</m:t>
-        </m:r>
-        <m:f>
-          <m:fPr>
-            <m:ctrlPr>
-              <w:rPr>
-                <w:rFonts w:ascii="Cambria Math" w:hAnsi="Cambria Math"/>
-                <w:i/>
-                <w:sz w:val="32"/>
-                <w:szCs w:val="32"/>
-                <w:lang w:val="en-GB"/>
-              </w:rPr>
-            </m:ctrlPr>
-          </m:fPr>
-          <m:num>
-            <m:func>
-              <m:funcPr>
-                <m:ctrlPr>
-                  <w:rPr>
-                    <w:rFonts w:ascii="Cambria Math" w:hAnsi="Cambria Math"/>
-                    <w:sz w:val="32"/>
-                    <w:szCs w:val="32"/>
-                    <w:lang w:val="en-GB"/>
-                  </w:rPr>
-                </m:ctrlPr>
-              </m:funcPr>
-              <m:fName>
-                <m:r>
-                  <m:rPr>
-                    <m:sty m:val="p"/>
-                  </m:rPr>
-                  <w:rPr>
-                    <w:rFonts w:ascii="Cambria Math" w:hAnsi="Cambria Math"/>
-                    <w:sz w:val="32"/>
-                    <w:szCs w:val="32"/>
-                    <w:lang w:val="en-GB"/>
-                  </w:rPr>
-                  <m:t>sin</m:t>
-                </m:r>
-              </m:fName>
-              <m:e>
-                <m:d>
-                  <m:dPr>
-                    <m:ctrlPr>
-                      <w:rPr>
-                        <w:rFonts w:ascii="Cambria Math" w:hAnsi="Cambria Math"/>
-                        <w:i/>
-                        <w:sz w:val="32"/>
-                        <w:szCs w:val="32"/>
-                        <w:lang w:val="en-GB"/>
-                      </w:rPr>
-                    </m:ctrlPr>
-                  </m:dPr>
-                  <m:e>
-                    <m:r>
-                      <w:rPr>
-                        <w:rFonts w:ascii="Cambria Math" w:hAnsi="Cambria Math"/>
-                        <w:sz w:val="32"/>
-                        <w:szCs w:val="32"/>
-                        <w:lang w:val="en-GB"/>
-                      </w:rPr>
-                      <m:t>2</m:t>
-                    </m:r>
-                    <m:f>
-                      <m:fPr>
-                        <m:ctrlPr>
-                          <w:rPr>
-                            <w:rFonts w:ascii="Cambria Math" w:hAnsi="Cambria Math"/>
-                            <w:i/>
-                            <w:sz w:val="32"/>
-                            <w:szCs w:val="32"/>
-                            <w:lang w:val="en-GB"/>
-                          </w:rPr>
-                        </m:ctrlPr>
-                      </m:fPr>
-                      <m:num>
-                        <m:r>
-                          <w:rPr>
-                            <w:rFonts w:ascii="Cambria Math" w:hAnsi="Cambria Math"/>
-                            <w:sz w:val="32"/>
-                            <w:szCs w:val="32"/>
-                            <w:lang w:val="en-GB"/>
-                          </w:rPr>
-                          <m:t>30</m:t>
-                        </m:r>
-                      </m:num>
-                      <m:den>
-                        <m:r>
-                          <w:rPr>
-                            <w:rFonts w:ascii="Cambria Math" w:hAnsi="Cambria Math"/>
-                            <w:sz w:val="32"/>
-                            <w:szCs w:val="32"/>
-                            <w:lang w:val="en-GB"/>
-                          </w:rPr>
-                          <m:t>2</m:t>
-                        </m:r>
-                      </m:den>
-                    </m:f>
-                  </m:e>
-                </m:d>
-                <m:ctrlPr>
-                  <w:rPr>
-                    <w:rFonts w:ascii="Cambria Math" w:hAnsi="Cambria Math"/>
-                    <w:i/>
-                    <w:sz w:val="32"/>
-                    <w:szCs w:val="32"/>
-                    <w:lang w:val="en-GB"/>
-                  </w:rPr>
-                </m:ctrlPr>
-              </m:e>
-            </m:func>
-          </m:num>
-          <m:den>
-            <m:r>
-              <w:rPr>
-                <w:rFonts w:ascii="Cambria Math" w:hAnsi="Cambria Math"/>
-                <w:sz w:val="32"/>
-                <w:szCs w:val="32"/>
-                <w:lang w:val="en-GB"/>
-              </w:rPr>
-              <m:t>2</m:t>
-            </m:r>
-            <m:r>
-              <w:rPr>
-                <w:rFonts w:ascii="Cambria Math" w:hAnsi="Cambria Math"/>
-                <w:sz w:val="32"/>
-                <w:szCs w:val="32"/>
-                <w:lang w:val="en-GB"/>
-              </w:rPr>
-              <m:t>sin(</m:t>
-            </m:r>
-            <m:f>
-              <m:fPr>
-                <m:ctrlPr>
-                  <w:rPr>
-                    <w:rFonts w:ascii="Cambria Math" w:hAnsi="Cambria Math"/>
-                    <w:i/>
-                    <w:sz w:val="32"/>
-                    <w:szCs w:val="32"/>
-                    <w:lang w:val="en-GB"/>
-                  </w:rPr>
-                </m:ctrlPr>
-              </m:fPr>
-              <m:num>
-                <m:r>
-                  <w:rPr>
-                    <w:rFonts w:ascii="Cambria Math" w:hAnsi="Cambria Math"/>
-                    <w:sz w:val="32"/>
-                    <w:szCs w:val="32"/>
-                    <w:lang w:val="en-GB"/>
-                  </w:rPr>
-                  <m:t>30</m:t>
-                </m:r>
-              </m:num>
-              <m:den>
-                <m:r>
-                  <w:rPr>
-                    <w:rFonts w:ascii="Cambria Math" w:hAnsi="Cambria Math"/>
-                    <w:sz w:val="32"/>
-                    <w:szCs w:val="32"/>
-                    <w:lang w:val="en-GB"/>
-                  </w:rPr>
-                  <m:t>2</m:t>
-                </m:r>
-              </m:den>
-            </m:f>
-            <m:r>
-              <w:rPr>
-                <w:rFonts w:ascii="Cambria Math" w:hAnsi="Cambria Math"/>
-                <w:sz w:val="32"/>
-                <w:szCs w:val="32"/>
-                <w:lang w:val="en-GB"/>
-              </w:rPr>
-              <m:t>)</m:t>
-            </m:r>
-          </m:den>
-        </m:f>
-      </m:oMath>
-      <w:r>
-        <w:rPr>
-          <w:rFonts w:eastAsiaTheme="minorEastAsia"/>
-          <w:sz w:val="32"/>
-          <w:szCs w:val="32"/>
-          <w:lang w:val="en-GB"/>
-        </w:rPr>
-        <w:t xml:space="preserve"> </w:t>
-      </w:r>
-      <w:r>
-        <w:rPr>
-          <w:rFonts w:eastAsiaTheme="minorEastAsia"/>
-          <w:sz w:val="32"/>
-          <w:szCs w:val="32"/>
-          <w:lang w:val="en-GB"/>
-        </w:rPr>
-        <w:t xml:space="preserve"> = 0.96</w:t>
-      </w:r>
-    </w:p>
-    <w:p>
-      <w:r>
-        <w:t>Pitch factor, kp is defined as</w:t>
-      </w:r>
-    </w:p>
-    <w:p>
-      <w:pPr>
-        <w:jc w:val="center"/>
-        <w:rPr>
-          <w:rFonts w:eastAsiaTheme="minorEastAsia"/>
-          <w:sz w:val="32"/>
-          <w:szCs w:val="32"/>
-          <w:lang w:val="en-GB"/>
-        </w:rPr>
-      </w:pPr>
-      <m:oMath>
-        <m:sSub>
-          <m:sSubPr>
-            <m:ctrlPr>
-              <w:rPr>
-                <w:rFonts w:ascii="Cambria Math" w:hAnsi="Cambria Math"/>
-                <w:i/>
-                <w:sz w:val="32"/>
-                <w:szCs w:val="32"/>
-                <w:lang w:val="en-GB"/>
-              </w:rPr>
-            </m:ctrlPr>
-          </m:sSubPr>
-          <m:e>
-            <m:r>
-              <w:rPr>
-                <w:rFonts w:ascii="Cambria Math" w:hAnsi="Cambria Math"/>
-                <w:sz w:val="32"/>
-                <w:szCs w:val="32"/>
-                <w:lang w:val="en-GB"/>
-              </w:rPr>
-              <m:t>k</m:t>
-            </m:r>
-          </m:e>
-          <m:sub>
-            <m:r>
-              <w:rPr>
-                <w:rFonts w:ascii="Cambria Math" w:hAnsi="Cambria Math"/>
-                <w:sz w:val="32"/>
-                <w:szCs w:val="32"/>
                 <w:lang w:val="en-GB"/>
               </w:rPr>
               <m:t>p</m:t>
@@ -2410,8 +2642,6 @@
         <m:r>
           <w:rPr>
             <w:rFonts w:ascii="Cambria Math" w:hAnsi="Cambria Math"/>
-            <w:sz w:val="32"/>
-            <w:szCs w:val="32"/>
             <w:lang w:val="en-GB"/>
           </w:rPr>
           <m:t>=</m:t>
@@ -2473,37 +2703,113 @@
       <w:r>
         <w:rPr>
           <w:rFonts w:eastAsiaTheme="minorEastAsia"/>
-          <w:sz w:val="32"/>
-          <w:szCs w:val="32"/>
           <w:lang w:val="en-GB"/>
         </w:rPr>
         <w:t xml:space="preserve"> </w:t>
+      </w:r>
+      <w:r>
+        <w:rPr>
+          <w:rFonts w:eastAsiaTheme="minorEastAsia"/>
+          <w:lang w:val="en-GB"/>
+        </w:rPr>
+        <w:t xml:space="preserve"> </w:t>
+      </w:r>
+      <w:r>
+        <w:rPr>
+          <w:rFonts w:eastAsiaTheme="minorEastAsia"/>
+          <w:lang w:val="en-GB"/>
+        </w:rPr>
+        <w:tab/>
+      </w:r>
+      <w:r>
+        <w:rPr>
+          <w:rFonts w:eastAsiaTheme="minorEastAsia"/>
+          <w:lang w:val="en-GB"/>
+        </w:rPr>
+        <w:tab/>
+      </w:r>
+      <w:r>
+        <w:rPr>
+          <w:rFonts w:eastAsiaTheme="minorEastAsia"/>
+          <w:lang w:val="en-GB"/>
+        </w:rPr>
+        <w:tab/>
+      </w:r>
+      <w:r>
+        <w:rPr>
+          <w:rFonts w:eastAsiaTheme="minorEastAsia"/>
+          <w:lang w:val="en-GB"/>
+        </w:rPr>
+        <w:tab/>
+      </w:r>
+      <w:r>
+        <w:rPr>
+          <w:rFonts w:eastAsiaTheme="minorEastAsia"/>
+          <w:lang w:val="en-GB"/>
+        </w:rPr>
+        <w:tab/>
+      </w:r>
+      <w:r>
+        <w:rPr>
+          <w:rFonts w:eastAsiaTheme="minorEastAsia"/>
+          <w:lang w:val="en-GB"/>
+        </w:rPr>
+        <w:tab/>
+        <w:t>(4)</w:t>
       </w:r>
     </w:p>
     <w:p>
       <w:pPr>
-        <w:jc w:val="center"/>
-        <w:rPr>
-          <w:rFonts w:eastAsiaTheme="minorEastAsia"/>
-          <w:lang w:val="en-GB"/>
-        </w:rPr>
-      </w:pPr>
-      <w:r>
-        <w:rPr>
-          <w:rFonts w:eastAsiaTheme="minorEastAsia"/>
-          <w:lang w:val="en-GB"/>
-        </w:rPr>
-        <w:t>where, n is the number of order of harmonic</w:t>
+        <w:jc w:val="left"/>
+        <w:rPr>
+          <w:rFonts w:eastAsiaTheme="minorEastAsia"/>
+          <w:lang w:val="en-GB"/>
+        </w:rPr>
+      </w:pPr>
+      <w:r>
+        <w:rPr>
+          <w:rFonts w:eastAsiaTheme="minorEastAsia"/>
+          <w:lang w:val="en-GB"/>
+        </w:rPr>
+        <w:t xml:space="preserve">where, </w:t>
+      </w:r>
+      <w:r>
+        <w:rPr>
+          <w:rFonts w:eastAsiaTheme="minorEastAsia"/>
+          <w:lang w:val="en-GB"/>
+        </w:rPr>
+        <w:tab/>
+      </w:r>
+      <w:r>
+        <w:rPr>
+          <w:rFonts w:eastAsiaTheme="minorEastAsia"/>
+          <w:lang w:val="en-GB"/>
+        </w:rPr>
+        <w:t>n is the number of order of harmonic</w:t>
       </w:r>
     </w:p>
     <w:p>
       <w:pPr>
-        <w:jc w:val="center"/>
-        <w:rPr>
-          <w:rFonts w:eastAsiaTheme="minorEastAsia"/>
-          <w:lang w:val="en-GB"/>
-        </w:rPr>
-      </w:pPr>
+        <w:jc w:val="left"/>
+        <w:rPr>
+          <w:rFonts w:eastAsiaTheme="minorEastAsia"/>
+          <w:lang w:val="en-GB"/>
+        </w:rPr>
+      </w:pPr>
+      <w:r>
+        <w:rPr>
+          <w:rFonts w:eastAsiaTheme="minorEastAsia"/>
+          <w:lang w:val="en-GB"/>
+        </w:rPr>
+        <w:tab/>
+      </w:r>
+      <w:r>
+        <w:rPr>
+          <w:rFonts w:eastAsiaTheme="minorEastAsia"/>
+          <w:lang w:val="en-GB"/>
+        </w:rPr>
+        <w:tab/>
+      </w:r>
       <m:oMath>
         <m:r>
           <w:rPr>
@@ -2520,201 +2826,33 @@
         </w:rPr>
         <w:t xml:space="preserve"> is the pitch angle : 180</w:t>
       </w:r>
+      <w:r>
+        <w:rPr>
+          <w:rFonts w:eastAsiaTheme="minorEastAsia" w:cstheme="minorHAnsi"/>
+          <w:lang w:val="en-GB"/>
+        </w:rPr>
+        <w:t>⁰ for the full-pitched coils</w:t>
+      </w:r>
     </w:p>
     <w:p>
       <w:pPr>
         <w:jc w:val="left"/>
-      </w:pPr>
-      <w:r>
-        <w:rPr>
-          <w:rFonts w:eastAsiaTheme="minorEastAsia" w:cstheme="minorHAnsi"/>
-          <w:lang w:val="en-GB"/>
-        </w:rPr>
-        <w:t xml:space="preserve">for the fundamental component </w:t>
-      </w:r>
-      <w:r>
-        <w:t>k</w:t>
-      </w:r>
-      <w:r>
-        <w:rPr>
-          <w:vertAlign w:val="subscript"/>
-        </w:rPr>
-        <w:t xml:space="preserve">p </w:t>
-      </w:r>
-      <w:r>
-        <w:t>is calculated as follows;</w:t>
+        <w:rPr>
+          <w:rFonts w:eastAsiaTheme="minorEastAsia"/>
+          <w:lang w:val="en-GB"/>
+        </w:rPr>
+      </w:pPr>
+      <w:r>
+        <w:rPr>
+          <w:rFonts w:eastAsiaTheme="minorEastAsia"/>
+          <w:lang w:val="en-GB"/>
+        </w:rPr>
+        <w:t>Winding factor is defined as</w:t>
       </w:r>
     </w:p>
     <w:p>
       <w:pPr>
-        <w:jc w:val="center"/>
-        <w:rPr>
-          <w:rFonts w:eastAsiaTheme="minorEastAsia"/>
-          <w:lang w:val="en-GB"/>
-        </w:rPr>
-      </w:pPr>
-      <m:oMathPara>
-        <m:oMath>
-          <m:sSub>
-            <m:sSubPr>
-              <m:ctrlPr>
-                <w:rPr>
-                  <w:rFonts w:ascii="Cambria Math" w:eastAsiaTheme="minorEastAsia" w:hAnsi="Cambria Math"/>
-                  <w:i/>
-                  <w:lang w:val="en-GB"/>
-                </w:rPr>
-              </m:ctrlPr>
-            </m:sSubPr>
-            <m:e>
-              <m:r>
-                <w:rPr>
-                  <w:rFonts w:ascii="Cambria Math" w:eastAsiaTheme="minorEastAsia" w:hAnsi="Cambria Math"/>
-                  <w:lang w:val="en-GB"/>
-                </w:rPr>
-                <m:t>k</m:t>
-              </m:r>
-            </m:e>
-            <m:sub>
-              <m:r>
-                <w:rPr>
-                  <w:rFonts w:ascii="Cambria Math" w:eastAsiaTheme="minorEastAsia" w:hAnsi="Cambria Math"/>
-                  <w:lang w:val="en-GB"/>
-                </w:rPr>
-                <m:t>p</m:t>
-              </m:r>
-            </m:sub>
-          </m:sSub>
-          <m:r>
-            <w:rPr>
-              <w:rFonts w:ascii="Cambria Math" w:eastAsiaTheme="minorEastAsia" w:hAnsi="Cambria Math"/>
-              <w:lang w:val="en-GB"/>
-            </w:rPr>
-            <m:t>=</m:t>
-          </m:r>
-          <m:func>
-            <m:funcPr>
-              <m:ctrlPr>
-                <w:rPr>
-                  <w:rFonts w:ascii="Cambria Math" w:eastAsiaTheme="minorEastAsia" w:hAnsi="Cambria Math"/>
-                  <w:lang w:val="en-GB"/>
-                </w:rPr>
-              </m:ctrlPr>
-            </m:funcPr>
-            <m:fName>
-              <m:r>
-                <m:rPr>
-                  <m:sty m:val="p"/>
-                </m:rPr>
-                <w:rPr>
-                  <w:rFonts w:ascii="Cambria Math" w:eastAsiaTheme="minorEastAsia" w:hAnsi="Cambria Math"/>
-                  <w:lang w:val="en-GB"/>
-                </w:rPr>
-                <m:t>sin</m:t>
-              </m:r>
-            </m:fName>
-            <m:e>
-              <m:d>
-                <m:dPr>
-                  <m:ctrlPr>
-                    <w:rPr>
-                      <w:rFonts w:ascii="Cambria Math" w:eastAsiaTheme="minorEastAsia" w:hAnsi="Cambria Math"/>
-                      <w:i/>
-                      <w:lang w:val="en-GB"/>
-                    </w:rPr>
-                  </m:ctrlPr>
-                </m:dPr>
-                <m:e>
-                  <m:f>
-                    <m:fPr>
-                      <m:ctrlPr>
-                        <w:rPr>
-                          <w:rFonts w:ascii="Cambria Math" w:eastAsiaTheme="minorEastAsia" w:hAnsi="Cambria Math"/>
-                          <w:i/>
-                          <w:lang w:val="en-GB"/>
-                        </w:rPr>
-                      </m:ctrlPr>
-                    </m:fPr>
-                    <m:num>
-                      <m:sSup>
-                        <m:sSupPr>
-                          <m:ctrlPr>
-                            <w:rPr>
-                              <w:rFonts w:ascii="Cambria Math" w:eastAsiaTheme="minorEastAsia" w:hAnsi="Cambria Math"/>
-                              <w:i/>
-                              <w:lang w:val="en-GB"/>
-                            </w:rPr>
-                          </m:ctrlPr>
-                        </m:sSupPr>
-                        <m:e>
-                          <m:r>
-                            <w:rPr>
-                              <w:rFonts w:ascii="Cambria Math" w:eastAsiaTheme="minorEastAsia" w:hAnsi="Cambria Math"/>
-                              <w:lang w:val="en-GB"/>
-                            </w:rPr>
-                            <m:t>180</m:t>
-                          </m:r>
-                        </m:e>
-                        <m:sup>
-                          <m:r>
-                            <w:rPr>
-                              <w:rFonts w:ascii="Cambria Math" w:eastAsiaTheme="minorEastAsia" w:hAnsi="Cambria Math"/>
-                              <w:lang w:val="en-GB"/>
-                            </w:rPr>
-                            <m:t>o</m:t>
-                          </m:r>
-                        </m:sup>
-                      </m:sSup>
-                    </m:num>
-                    <m:den>
-                      <m:r>
-                        <w:rPr>
-                          <w:rFonts w:ascii="Cambria Math" w:eastAsiaTheme="minorEastAsia" w:hAnsi="Cambria Math"/>
-                          <w:lang w:val="en-GB"/>
-                        </w:rPr>
-                        <m:t>2</m:t>
-                      </m:r>
-                    </m:den>
-                  </m:f>
-                </m:e>
-              </m:d>
-              <m:ctrlPr>
-                <w:rPr>
-                  <w:rFonts w:ascii="Cambria Math" w:eastAsiaTheme="minorEastAsia" w:hAnsi="Cambria Math"/>
-                  <w:i/>
-                  <w:lang w:val="en-GB"/>
-                </w:rPr>
-              </m:ctrlPr>
-            </m:e>
-          </m:func>
-          <m:r>
-            <w:rPr>
-              <w:rFonts w:ascii="Cambria Math" w:eastAsiaTheme="minorEastAsia" w:hAnsi="Cambria Math"/>
-              <w:lang w:val="en-GB"/>
-            </w:rPr>
-            <m:t>=1</m:t>
-          </m:r>
-        </m:oMath>
-      </m:oMathPara>
-    </w:p>
-    <w:p>
-      <w:pPr>
-        <w:jc w:val="left"/>
-        <w:rPr>
-          <w:rFonts w:eastAsiaTheme="minorEastAsia"/>
-          <w:lang w:val="en-GB"/>
-        </w:rPr>
-      </w:pPr>
-      <w:r>
-        <w:rPr>
-          <w:rFonts w:eastAsiaTheme="minorEastAsia"/>
-          <w:lang w:val="en-GB"/>
-        </w:rPr>
-        <w:t>Winding factor is defined as</w:t>
-      </w:r>
-    </w:p>
-    <w:p>
-      <w:pPr>
-        <w:jc w:val="center"/>
+        <w:jc w:val="right"/>
         <w:rPr>
           <w:rFonts w:eastAsiaTheme="minorEastAsia"/>
           <w:lang w:val="en-GB"/>
@@ -2801,6 +2939,56 @@
         </w:rPr>
         <w:t xml:space="preserve"> </w:t>
       </w:r>
+      <w:r>
+        <w:rPr>
+          <w:rFonts w:eastAsiaTheme="minorEastAsia"/>
+          <w:lang w:val="en-GB"/>
+        </w:rPr>
+        <w:t xml:space="preserve"> </w:t>
+      </w:r>
+      <w:r>
+        <w:rPr>
+          <w:rFonts w:eastAsiaTheme="minorEastAsia"/>
+          <w:lang w:val="en-GB"/>
+        </w:rPr>
+        <w:tab/>
+      </w:r>
+      <w:r>
+        <w:rPr>
+          <w:rFonts w:eastAsiaTheme="minorEastAsia"/>
+          <w:lang w:val="en-GB"/>
+        </w:rPr>
+        <w:tab/>
+      </w:r>
+      <w:r>
+        <w:rPr>
+          <w:rFonts w:eastAsiaTheme="minorEastAsia"/>
+          <w:lang w:val="en-GB"/>
+        </w:rPr>
+        <w:tab/>
+      </w:r>
+      <w:r>
+        <w:rPr>
+          <w:rFonts w:eastAsiaTheme="minorEastAsia"/>
+          <w:lang w:val="en-GB"/>
+        </w:rPr>
+        <w:tab/>
+      </w:r>
+      <w:r>
+        <w:rPr>
+          <w:rFonts w:eastAsiaTheme="minorEastAsia"/>
+          <w:lang w:val="en-GB"/>
+        </w:rPr>
+        <w:tab/>
+      </w:r>
+      <w:r>
+        <w:rPr>
+          <w:rFonts w:eastAsiaTheme="minorEastAsia"/>
+          <w:lang w:val="en-GB"/>
+        </w:rPr>
+        <w:tab/>
+        <w:t>(5)</w:t>
+      </w:r>
     </w:p>
     <w:p>
       <w:pPr>
@@ -2817,25 +3005,557 @@
         </w:rPr>
         <w:t xml:space="preserve">For the fundamental harmonic </w:t>
       </w:r>
+      <w:r>
+        <w:rPr>
+          <w:rFonts w:eastAsiaTheme="minorEastAsia"/>
+          <w:lang w:val="en-GB"/>
+        </w:rPr>
+        <w:t xml:space="preserve">component kd, kp and kw is calculated by using equations 3, 4 and 5, respectively. </w:t>
+      </w:r>
     </w:p>
     <w:p>
       <w:pPr>
-        <w:jc w:val="left"/>
-      </w:pPr>
-      <w:r>
-        <w:rPr>
-          <w:rFonts w:eastAsiaTheme="minorEastAsia"/>
-          <w:lang w:val="en-GB"/>
-        </w:rPr>
-        <w:t>kw = 0.96</w:t>
+        <w:jc w:val="center"/>
+        <w:rPr>
+          <w:rFonts w:eastAsiaTheme="minorEastAsia"/>
+          <w:lang w:val="en-GB"/>
+        </w:rPr>
+      </w:pPr>
+      <m:oMath>
+        <m:sSub>
+          <m:sSubPr>
+            <m:ctrlPr>
+              <w:rPr>
+                <w:rFonts w:ascii="Cambria Math" w:hAnsi="Cambria Math"/>
+                <w:i/>
+                <w:lang w:val="en-GB"/>
+              </w:rPr>
+            </m:ctrlPr>
+          </m:sSubPr>
+          <m:e>
+            <m:r>
+              <w:rPr>
+                <w:rFonts w:ascii="Cambria Math" w:hAnsi="Cambria Math"/>
+                <w:lang w:val="en-GB"/>
+              </w:rPr>
+              <m:t>k</m:t>
+            </m:r>
+          </m:e>
+          <m:sub>
+            <m:r>
+              <w:rPr>
+                <w:rFonts w:ascii="Cambria Math" w:hAnsi="Cambria Math"/>
+                <w:lang w:val="en-GB"/>
+              </w:rPr>
+              <m:t>d</m:t>
+            </m:r>
+            <m:r>
+              <w:rPr>
+                <w:rFonts w:ascii="Cambria Math" w:hAnsi="Cambria Math"/>
+                <w:lang w:val="en-GB"/>
+              </w:rPr>
+              <m:t>1</m:t>
+            </m:r>
+          </m:sub>
+        </m:sSub>
+        <m:r>
+          <w:rPr>
+            <w:rFonts w:ascii="Cambria Math" w:hAnsi="Cambria Math"/>
+            <w:lang w:val="en-GB"/>
+          </w:rPr>
+          <m:t>=</m:t>
+        </m:r>
+        <m:f>
+          <m:fPr>
+            <m:ctrlPr>
+              <w:rPr>
+                <w:rFonts w:ascii="Cambria Math" w:hAnsi="Cambria Math"/>
+                <w:i/>
+                <w:lang w:val="en-GB"/>
+              </w:rPr>
+            </m:ctrlPr>
+          </m:fPr>
+          <m:num>
+            <m:func>
+              <m:funcPr>
+                <m:ctrlPr>
+                  <w:rPr>
+                    <w:rFonts w:ascii="Cambria Math" w:hAnsi="Cambria Math"/>
+                    <w:lang w:val="en-GB"/>
+                  </w:rPr>
+                </m:ctrlPr>
+              </m:funcPr>
+              <m:fName>
+                <m:r>
+                  <m:rPr>
+                    <m:sty m:val="p"/>
+                  </m:rPr>
+                  <w:rPr>
+                    <w:rFonts w:ascii="Cambria Math" w:hAnsi="Cambria Math"/>
+                    <w:lang w:val="en-GB"/>
+                  </w:rPr>
+                  <m:t>sin</m:t>
+                </m:r>
+              </m:fName>
+              <m:e>
+                <m:d>
+                  <m:dPr>
+                    <m:ctrlPr>
+                      <w:rPr>
+                        <w:rFonts w:ascii="Cambria Math" w:hAnsi="Cambria Math"/>
+                        <w:i/>
+                        <w:lang w:val="en-GB"/>
+                      </w:rPr>
+                    </m:ctrlPr>
+                  </m:dPr>
+                  <m:e>
+                    <m:r>
+                      <w:rPr>
+                        <w:rFonts w:ascii="Cambria Math" w:hAnsi="Cambria Math"/>
+                        <w:lang w:val="en-GB"/>
+                      </w:rPr>
+                      <m:t>2</m:t>
+                    </m:r>
+                    <m:f>
+                      <m:fPr>
+                        <m:ctrlPr>
+                          <w:rPr>
+                            <w:rFonts w:ascii="Cambria Math" w:hAnsi="Cambria Math"/>
+                            <w:i/>
+                            <w:lang w:val="en-GB"/>
+                          </w:rPr>
+                        </m:ctrlPr>
+                      </m:fPr>
+                      <m:num>
+                        <m:r>
+                          <w:rPr>
+                            <w:rFonts w:ascii="Cambria Math" w:hAnsi="Cambria Math"/>
+                            <w:lang w:val="en-GB"/>
+                          </w:rPr>
+                          <m:t>30</m:t>
+                        </m:r>
+                        <m:r>
+                          <m:rPr>
+                            <m:sty m:val="p"/>
+                          </m:rPr>
+                          <w:rPr>
+                            <w:rFonts w:ascii="Cambria Math" w:eastAsiaTheme="minorEastAsia" w:hAnsi="Cambria Math" w:cstheme="minorHAnsi"/>
+                            <w:lang w:val="en-GB"/>
+                          </w:rPr>
+                          <m:t>⁰</m:t>
+                        </m:r>
+                      </m:num>
+                      <m:den>
+                        <m:r>
+                          <w:rPr>
+                            <w:rFonts w:ascii="Cambria Math" w:hAnsi="Cambria Math"/>
+                            <w:lang w:val="en-GB"/>
+                          </w:rPr>
+                          <m:t>2</m:t>
+                        </m:r>
+                      </m:den>
+                    </m:f>
+                  </m:e>
+                </m:d>
+                <m:ctrlPr>
+                  <w:rPr>
+                    <w:rFonts w:ascii="Cambria Math" w:hAnsi="Cambria Math"/>
+                    <w:i/>
+                    <w:lang w:val="en-GB"/>
+                  </w:rPr>
+                </m:ctrlPr>
+              </m:e>
+            </m:func>
+          </m:num>
+          <m:den>
+            <m:r>
+              <w:rPr>
+                <w:rFonts w:ascii="Cambria Math" w:hAnsi="Cambria Math"/>
+                <w:lang w:val="en-GB"/>
+              </w:rPr>
+              <m:t>2sin(</m:t>
+            </m:r>
+            <m:f>
+              <m:fPr>
+                <m:ctrlPr>
+                  <w:rPr>
+                    <w:rFonts w:ascii="Cambria Math" w:hAnsi="Cambria Math"/>
+                    <w:i/>
+                    <w:lang w:val="en-GB"/>
+                  </w:rPr>
+                </m:ctrlPr>
+              </m:fPr>
+              <m:num>
+                <m:r>
+                  <w:rPr>
+                    <w:rFonts w:ascii="Cambria Math" w:hAnsi="Cambria Math"/>
+                    <w:lang w:val="en-GB"/>
+                  </w:rPr>
+                  <m:t>30</m:t>
+                </m:r>
+                <m:r>
+                  <m:rPr>
+                    <m:sty m:val="p"/>
+                  </m:rPr>
+                  <w:rPr>
+                    <w:rFonts w:ascii="Cambria Math" w:eastAsiaTheme="minorEastAsia" w:hAnsi="Cambria Math" w:cstheme="minorHAnsi"/>
+                    <w:lang w:val="en-GB"/>
+                  </w:rPr>
+                  <m:t>⁰</m:t>
+                </m:r>
+              </m:num>
+              <m:den>
+                <m:r>
+                  <w:rPr>
+                    <w:rFonts w:ascii="Cambria Math" w:hAnsi="Cambria Math"/>
+                    <w:lang w:val="en-GB"/>
+                  </w:rPr>
+                  <m:t>2</m:t>
+                </m:r>
+              </m:den>
+            </m:f>
+            <m:r>
+              <w:rPr>
+                <w:rFonts w:ascii="Cambria Math" w:hAnsi="Cambria Math"/>
+                <w:lang w:val="en-GB"/>
+              </w:rPr>
+              <m:t>)</m:t>
+            </m:r>
+          </m:den>
+        </m:f>
+        <m:r>
+          <w:rPr>
+            <w:rFonts w:ascii="Cambria Math" w:hAnsi="Cambria Math"/>
+            <w:lang w:val="en-GB"/>
+          </w:rPr>
+          <m:t>=</m:t>
+        </m:r>
+      </m:oMath>
+      <w:r>
+        <w:rPr>
+          <w:rFonts w:eastAsiaTheme="minorEastAsia"/>
+          <w:lang w:val="en-GB"/>
+        </w:rPr>
+        <w:t xml:space="preserve"> 0.96</w:t>
+      </w:r>
+      <w:r>
+        <w:rPr>
+          <w:rFonts w:eastAsiaTheme="minorEastAsia"/>
+          <w:lang w:val="en-GB"/>
+        </w:rPr>
+        <w:t>6</w:t>
       </w:r>
     </w:p>
     <w:p>
       <w:pPr>
+        <w:jc w:val="center"/>
+        <w:rPr>
+          <w:rFonts w:eastAsiaTheme="minorEastAsia"/>
+          <w:lang w:val="en-GB"/>
+        </w:rPr>
+      </w:pPr>
+      <w:r>
+        <w:rPr>
+          <w:rFonts w:eastAsiaTheme="minorEastAsia"/>
+          <w:lang w:val="en-GB"/>
+        </w:rPr>
+        <w:t xml:space="preserve"> </w:t>
+      </w:r>
+      <m:oMath>
+        <m:sSub>
+          <m:sSubPr>
+            <m:ctrlPr>
+              <w:rPr>
+                <w:rFonts w:ascii="Cambria Math" w:eastAsiaTheme="minorEastAsia" w:hAnsi="Cambria Math"/>
+                <w:i/>
+                <w:lang w:val="en-GB"/>
+              </w:rPr>
+            </m:ctrlPr>
+          </m:sSubPr>
+          <m:e>
+            <m:r>
+              <w:rPr>
+                <w:rFonts w:ascii="Cambria Math" w:eastAsiaTheme="minorEastAsia" w:hAnsi="Cambria Math"/>
+                <w:lang w:val="en-GB"/>
+              </w:rPr>
+              <m:t>k</m:t>
+            </m:r>
+          </m:e>
+          <m:sub>
+            <m:r>
+              <w:rPr>
+                <w:rFonts w:ascii="Cambria Math" w:eastAsiaTheme="minorEastAsia" w:hAnsi="Cambria Math"/>
+                <w:lang w:val="en-GB"/>
+              </w:rPr>
+              <m:t>p1</m:t>
+            </m:r>
+          </m:sub>
+        </m:sSub>
+        <m:r>
+          <w:rPr>
+            <w:rFonts w:ascii="Cambria Math" w:eastAsiaTheme="minorEastAsia" w:hAnsi="Cambria Math"/>
+            <w:lang w:val="en-GB"/>
+          </w:rPr>
+          <m:t>=</m:t>
+        </m:r>
+        <m:func>
+          <m:funcPr>
+            <m:ctrlPr>
+              <w:rPr>
+                <w:rFonts w:ascii="Cambria Math" w:eastAsiaTheme="minorEastAsia" w:hAnsi="Cambria Math"/>
+                <w:lang w:val="en-GB"/>
+              </w:rPr>
+            </m:ctrlPr>
+          </m:funcPr>
+          <m:fName>
+            <m:r>
+              <m:rPr>
+                <m:sty m:val="p"/>
+              </m:rPr>
+              <w:rPr>
+                <w:rFonts w:ascii="Cambria Math" w:eastAsiaTheme="minorEastAsia" w:hAnsi="Cambria Math"/>
+                <w:lang w:val="en-GB"/>
+              </w:rPr>
+              <m:t>sin</m:t>
+            </m:r>
+          </m:fName>
+          <m:e>
+            <m:d>
+              <m:dPr>
+                <m:ctrlPr>
+                  <w:rPr>
+                    <w:rFonts w:ascii="Cambria Math" w:eastAsiaTheme="minorEastAsia" w:hAnsi="Cambria Math"/>
+                    <w:i/>
+                    <w:lang w:val="en-GB"/>
+                  </w:rPr>
+                </m:ctrlPr>
+              </m:dPr>
+              <m:e>
+                <m:f>
+                  <m:fPr>
+                    <m:ctrlPr>
+                      <w:rPr>
+                        <w:rFonts w:ascii="Cambria Math" w:eastAsiaTheme="minorEastAsia" w:hAnsi="Cambria Math"/>
+                        <w:i/>
+                        <w:lang w:val="en-GB"/>
+                      </w:rPr>
+                    </m:ctrlPr>
+                  </m:fPr>
+                  <m:num>
+                    <m:sSup>
+                      <m:sSupPr>
+                        <m:ctrlPr>
+                          <w:rPr>
+                            <w:rFonts w:ascii="Cambria Math" w:eastAsiaTheme="minorEastAsia" w:hAnsi="Cambria Math"/>
+                            <w:i/>
+                            <w:lang w:val="en-GB"/>
+                          </w:rPr>
+                        </m:ctrlPr>
+                      </m:sSupPr>
+                      <m:e>
+                        <m:r>
+                          <w:rPr>
+                            <w:rFonts w:ascii="Cambria Math" w:eastAsiaTheme="minorEastAsia" w:hAnsi="Cambria Math"/>
+                            <w:lang w:val="en-GB"/>
+                          </w:rPr>
+                          <m:t>180</m:t>
+                        </m:r>
+                      </m:e>
+                      <m:sup>
+                        <m:r>
+                          <w:rPr>
+                            <w:rFonts w:ascii="Cambria Math" w:eastAsiaTheme="minorEastAsia" w:hAnsi="Cambria Math"/>
+                            <w:lang w:val="en-GB"/>
+                          </w:rPr>
+                          <m:t>o</m:t>
+                        </m:r>
+                      </m:sup>
+                    </m:sSup>
+                  </m:num>
+                  <m:den>
+                    <m:r>
+                      <w:rPr>
+                        <w:rFonts w:ascii="Cambria Math" w:eastAsiaTheme="minorEastAsia" w:hAnsi="Cambria Math"/>
+                        <w:lang w:val="en-GB"/>
+                      </w:rPr>
+                      <m:t>2</m:t>
+                    </m:r>
+                  </m:den>
+                </m:f>
+              </m:e>
+            </m:d>
+            <m:ctrlPr>
+              <w:rPr>
+                <w:rFonts w:ascii="Cambria Math" w:eastAsiaTheme="minorEastAsia" w:hAnsi="Cambria Math"/>
+                <w:i/>
+                <w:lang w:val="en-GB"/>
+              </w:rPr>
+            </m:ctrlPr>
+          </m:e>
+        </m:func>
+        <m:r>
+          <w:rPr>
+            <w:rFonts w:ascii="Cambria Math" w:eastAsiaTheme="minorEastAsia" w:hAnsi="Cambria Math"/>
+            <w:lang w:val="en-GB"/>
+          </w:rPr>
+          <m:t>=1</m:t>
+        </m:r>
+      </m:oMath>
+    </w:p>
+    <w:p>
+      <w:pPr>
+        <w:jc w:val="center"/>
+        <w:rPr>
+          <w:rFonts w:eastAsiaTheme="minorEastAsia"/>
+          <w:lang w:val="en-GB"/>
+        </w:rPr>
+      </w:pPr>
+      <w:r>
+        <w:rPr>
+          <w:rFonts w:eastAsiaTheme="minorEastAsia"/>
+          <w:lang w:val="en-GB"/>
+        </w:rPr>
+        <w:t xml:space="preserve">    </w:t>
+      </w:r>
+      <m:oMath>
+        <m:sSub>
+          <m:sSubPr>
+            <m:ctrlPr>
+              <w:rPr>
+                <w:rFonts w:ascii="Cambria Math" w:hAnsi="Cambria Math"/>
+                <w:i/>
+                <w:lang w:val="en-GB"/>
+              </w:rPr>
+            </m:ctrlPr>
+          </m:sSubPr>
+          <m:e>
+            <m:r>
+              <w:rPr>
+                <w:rFonts w:ascii="Cambria Math" w:hAnsi="Cambria Math"/>
+                <w:lang w:val="en-GB"/>
+              </w:rPr>
+              <m:t>k</m:t>
+            </m:r>
+          </m:e>
+          <m:sub>
+            <m:r>
+              <w:rPr>
+                <w:rFonts w:ascii="Cambria Math" w:hAnsi="Cambria Math"/>
+                <w:lang w:val="en-GB"/>
+              </w:rPr>
+              <m:t>w1</m:t>
+            </m:r>
+          </m:sub>
+        </m:sSub>
+        <m:r>
+          <w:rPr>
+            <w:rFonts w:ascii="Cambria Math" w:hAnsi="Cambria Math"/>
+            <w:lang w:val="en-GB"/>
+          </w:rPr>
+          <m:t>=</m:t>
+        </m:r>
+        <m:sSub>
+          <m:sSubPr>
+            <m:ctrlPr>
+              <w:rPr>
+                <w:rFonts w:ascii="Cambria Math" w:hAnsi="Cambria Math"/>
+                <w:i/>
+                <w:lang w:val="en-GB"/>
+              </w:rPr>
+            </m:ctrlPr>
+          </m:sSubPr>
+          <m:e>
+            <m:r>
+              <w:rPr>
+                <w:rFonts w:ascii="Cambria Math" w:hAnsi="Cambria Math"/>
+                <w:lang w:val="en-GB"/>
+              </w:rPr>
+              <m:t>k</m:t>
+            </m:r>
+          </m:e>
+          <m:sub>
+            <m:r>
+              <w:rPr>
+                <w:rFonts w:ascii="Cambria Math" w:hAnsi="Cambria Math"/>
+                <w:lang w:val="en-GB"/>
+              </w:rPr>
+              <m:t>d1</m:t>
+            </m:r>
+          </m:sub>
+        </m:sSub>
+        <m:r>
+          <w:rPr>
+            <w:rFonts w:ascii="Cambria Math" w:hAnsi="Cambria Math"/>
+            <w:lang w:val="en-GB"/>
+          </w:rPr>
+          <m:t>×</m:t>
+        </m:r>
+        <m:sSub>
+          <m:sSubPr>
+            <m:ctrlPr>
+              <w:rPr>
+                <w:rFonts w:ascii="Cambria Math" w:hAnsi="Cambria Math"/>
+                <w:i/>
+                <w:lang w:val="en-GB"/>
+              </w:rPr>
+            </m:ctrlPr>
+          </m:sSubPr>
+          <m:e>
+            <m:r>
+              <w:rPr>
+                <w:rFonts w:ascii="Cambria Math" w:hAnsi="Cambria Math"/>
+                <w:lang w:val="en-GB"/>
+              </w:rPr>
+              <m:t>k</m:t>
+            </m:r>
+          </m:e>
+          <m:sub>
+            <m:r>
+              <w:rPr>
+                <w:rFonts w:ascii="Cambria Math" w:hAnsi="Cambria Math"/>
+                <w:lang w:val="en-GB"/>
+              </w:rPr>
+              <m:t>p1</m:t>
+            </m:r>
+          </m:sub>
+        </m:sSub>
+        <m:r>
+          <w:rPr>
+            <w:rFonts w:ascii="Cambria Math" w:hAnsi="Cambria Math"/>
+            <w:lang w:val="en-GB"/>
+          </w:rPr>
+          <m:t>=</m:t>
+        </m:r>
+      </m:oMath>
+      <w:r>
+        <w:rPr>
+          <w:rFonts w:eastAsiaTheme="minorEastAsia"/>
+          <w:lang w:val="en-GB"/>
+        </w:rPr>
+        <w:t xml:space="preserve"> 0.96</w:t>
+      </w:r>
+      <w:r>
+        <w:rPr>
+          <w:rFonts w:eastAsiaTheme="minorEastAsia"/>
+          <w:lang w:val="en-GB"/>
+        </w:rPr>
+        <w:t>6</w:t>
+      </w:r>
+    </w:p>
+    <w:p>
+      <w:pPr>
         <w:jc w:val="left"/>
-      </w:pPr>
-      <w:r>
-        <w:t>For the third harmonic component</w:t>
+        <w:rPr>
+          <w:rFonts w:eastAsiaTheme="minorEastAsia"/>
+          <w:lang w:val="en-GB"/>
+        </w:rPr>
+      </w:pPr>
+      <w:r>
+        <w:rPr>
+          <w:rFonts w:eastAsiaTheme="minorEastAsia"/>
+          <w:lang w:val="en-GB"/>
+        </w:rPr>
+        <w:t xml:space="preserve">For the third harmonic component kd, kp and kw is calculated by using equations 3, 4 and 5, respectively. </w:t>
       </w:r>
     </w:p>
     <w:p>
@@ -2874,6 +3594,13 @@
                   <w:lang w:val="en-GB"/>
                 </w:rPr>
                 <m:t>d</m:t>
+              </m:r>
+              <m:r>
+                <w:rPr>
+                  <w:rFonts w:ascii="Cambria Math" w:hAnsi="Cambria Math"/>
+                  <w:lang w:val="en-GB"/>
+                </w:rPr>
+                <m:t>3</m:t>
               </m:r>
             </m:sub>
           </m:sSub>
@@ -2953,6 +3680,16 @@
                             </w:rPr>
                             <m:t>3×30</m:t>
                           </m:r>
+                          <m:r>
+                            <m:rPr>
+                              <m:sty m:val="p"/>
+                            </m:rPr>
+                            <w:rPr>
+                              <w:rFonts w:ascii="Cambria Math" w:eastAsiaTheme="minorEastAsia" w:hAnsi="Cambria Math" w:cstheme="minorHAnsi"/>
+                              <w:lang w:val="en-GB"/>
+                            </w:rPr>
+                            <m:t>⁰</m:t>
+                          </m:r>
                         </m:num>
                         <m:den>
                           <m:r>
@@ -3002,6 +3739,16 @@
                     </w:rPr>
                     <m:t>3×30</m:t>
                   </m:r>
+                  <m:r>
+                    <m:rPr>
+                      <m:sty m:val="p"/>
+                    </m:rPr>
+                    <w:rPr>
+                      <w:rFonts w:ascii="Cambria Math" w:eastAsiaTheme="minorEastAsia" w:hAnsi="Cambria Math" w:cstheme="minorHAnsi"/>
+                      <w:lang w:val="en-GB"/>
+                    </w:rPr>
+                    <m:t>⁰</m:t>
+                  </m:r>
                 </m:num>
                 <m:den>
                   <m:r>
@@ -3027,7 +3774,27 @@
               <w:rFonts w:ascii="Cambria Math" w:hAnsi="Cambria Math"/>
               <w:lang w:val="en-GB"/>
             </w:rPr>
-            <m:t>=0.7</m:t>
+            <m:t xml:space="preserve">= </m:t>
+          </m:r>
+          <m:r>
+            <m:rPr>
+              <m:sty m:val="p"/>
+            </m:rPr>
+            <w:rPr>
+              <w:rFonts w:ascii="Cambria Math" w:eastAsiaTheme="minorEastAsia" w:hAnsi="Cambria Math"/>
+              <w:lang w:val="en-GB"/>
+            </w:rPr>
+            <m:t>0.7</m:t>
+          </m:r>
+          <m:r>
+            <m:rPr>
+              <m:sty m:val="p"/>
+            </m:rPr>
+            <w:rPr>
+              <w:rFonts w:ascii="Cambria Math" w:eastAsiaTheme="minorEastAsia" w:hAnsi="Cambria Math"/>
+              <w:lang w:val="en-GB"/>
+            </w:rPr>
+            <m:t>07</m:t>
           </m:r>
         </m:oMath>
       </m:oMathPara>
@@ -3068,6 +3835,13 @@
                   <w:lang w:val="en-GB"/>
                 </w:rPr>
                 <m:t>p</m:t>
+              </m:r>
+              <m:r>
+                <w:rPr>
+                  <w:rFonts w:ascii="Cambria Math" w:eastAsiaTheme="minorEastAsia" w:hAnsi="Cambria Math"/>
+                  <w:lang w:val="en-GB"/>
+                </w:rPr>
+                <m:t>3</m:t>
               </m:r>
             </m:sub>
           </m:sSub>
@@ -3185,7 +3959,7 @@
     </w:p>
     <w:p>
       <w:pPr>
-        <w:jc w:val="left"/>
+        <w:jc w:val="center"/>
         <w:rPr>
           <w:rFonts w:eastAsiaTheme="minorEastAsia"/>
           <w:lang w:val="en-GB"/>
@@ -3193,12 +3967,48 @@
       </w:pPr>
       <m:oMathPara>
         <m:oMath>
+          <m:sSub>
+            <m:sSubPr>
+              <m:ctrlPr>
+                <w:rPr>
+                  <w:rFonts w:ascii="Cambria Math" w:hAnsi="Cambria Math"/>
+                  <w:i/>
+                  <w:lang w:val="en-GB"/>
+                </w:rPr>
+              </m:ctrlPr>
+            </m:sSubPr>
+            <m:e>
+              <m:r>
+                <w:rPr>
+                  <w:rFonts w:ascii="Cambria Math" w:hAnsi="Cambria Math"/>
+                  <w:lang w:val="en-GB"/>
+                </w:rPr>
+                <m:t>k</m:t>
+              </m:r>
+            </m:e>
+            <m:sub>
+              <m:r>
+                <w:rPr>
+                  <w:rFonts w:ascii="Cambria Math" w:hAnsi="Cambria Math"/>
+                  <w:lang w:val="en-GB"/>
+                </w:rPr>
+                <m:t>w</m:t>
+              </m:r>
+              <m:r>
+                <w:rPr>
+                  <w:rFonts w:ascii="Cambria Math" w:hAnsi="Cambria Math"/>
+                  <w:lang w:val="en-GB"/>
+                </w:rPr>
+                <m:t>3</m:t>
+              </m:r>
+            </m:sub>
+          </m:sSub>
           <m:r>
             <w:rPr>
               <w:rFonts w:ascii="Cambria Math" w:hAnsi="Cambria Math"/>
               <w:lang w:val="en-GB"/>
             </w:rPr>
-            <m:t>kw=</m:t>
+            <m:t>=</m:t>
           </m:r>
           <m:sSub>
             <m:sSubPr>
@@ -3226,6 +4036,13 @@
                   <w:lang w:val="en-GB"/>
                 </w:rPr>
                 <m:t>d</m:t>
+              </m:r>
+              <m:r>
+                <w:rPr>
+                  <w:rFonts w:ascii="Cambria Math" w:hAnsi="Cambria Math"/>
+                  <w:lang w:val="en-GB"/>
+                </w:rPr>
+                <m:t>3</m:t>
               </m:r>
             </m:sub>
           </m:sSub>
@@ -3263,6 +4080,13 @@
                 </w:rPr>
                 <m:t>p</m:t>
               </m:r>
+              <m:r>
+                <w:rPr>
+                  <w:rFonts w:ascii="Cambria Math" w:hAnsi="Cambria Math"/>
+                  <w:lang w:val="en-GB"/>
+                </w:rPr>
+                <m:t>3</m:t>
+              </m:r>
             </m:sub>
           </m:sSub>
           <m:r>
@@ -3270,7 +4094,27 @@
               <w:rFonts w:ascii="Cambria Math" w:hAnsi="Cambria Math"/>
               <w:lang w:val="en-GB"/>
             </w:rPr>
-            <m:t>=-0.7</m:t>
+            <m:t>=</m:t>
+          </m:r>
+          <m:r>
+            <m:rPr>
+              <m:sty m:val="p"/>
+            </m:rPr>
+            <w:rPr>
+              <w:rFonts w:ascii="Cambria Math" w:eastAsiaTheme="minorEastAsia" w:hAnsi="Cambria Math"/>
+              <w:lang w:val="en-GB"/>
+            </w:rPr>
+            <m:t>-0.7</m:t>
+          </m:r>
+          <m:r>
+            <m:rPr>
+              <m:sty m:val="p"/>
+            </m:rPr>
+            <w:rPr>
+              <w:rFonts w:ascii="Cambria Math" w:eastAsiaTheme="minorEastAsia" w:hAnsi="Cambria Math"/>
+              <w:lang w:val="en-GB"/>
+            </w:rPr>
+            <m:t>07</m:t>
           </m:r>
         </m:oMath>
       </m:oMathPara>
@@ -3278,9 +4122,17 @@
     <w:p>
       <w:pPr>
         <w:jc w:val="left"/>
-      </w:pPr>
-      <w:r>
-        <w:t>For the fifth harmonic component</w:t>
+        <w:rPr>
+          <w:rFonts w:eastAsiaTheme="minorEastAsia"/>
+          <w:lang w:val="en-GB"/>
+        </w:rPr>
+      </w:pPr>
+      <w:r>
+        <w:rPr>
+          <w:rFonts w:eastAsiaTheme="minorEastAsia"/>
+          <w:lang w:val="en-GB"/>
+        </w:rPr>
+        <w:t xml:space="preserve">For the third harmonic component kd, kp and kw is calculated by using equations 3, 4 and 5, respectively. </w:t>
       </w:r>
     </w:p>
     <w:p>
@@ -3319,6 +4171,13 @@
                   <w:lang w:val="en-GB"/>
                 </w:rPr>
                 <m:t>d</m:t>
+              </m:r>
+              <m:r>
+                <w:rPr>
+                  <w:rFonts w:ascii="Cambria Math" w:hAnsi="Cambria Math"/>
+                  <w:lang w:val="en-GB"/>
+                </w:rPr>
+                <m:t>5</m:t>
               </m:r>
             </m:sub>
           </m:sSub>
@@ -3398,6 +4257,16 @@
                             </w:rPr>
                             <m:t>5×30</m:t>
                           </m:r>
+                          <m:r>
+                            <m:rPr>
+                              <m:sty m:val="p"/>
+                            </m:rPr>
+                            <w:rPr>
+                              <w:rFonts w:ascii="Cambria Math" w:eastAsiaTheme="minorEastAsia" w:hAnsi="Cambria Math" w:cstheme="minorHAnsi"/>
+                              <w:lang w:val="en-GB"/>
+                            </w:rPr>
+                            <m:t>⁰</m:t>
+                          </m:r>
                         </m:num>
                         <m:den>
                           <m:r>
@@ -3447,6 +4316,16 @@
                     </w:rPr>
                     <m:t>5×30</m:t>
                   </m:r>
+                  <m:r>
+                    <m:rPr>
+                      <m:sty m:val="p"/>
+                    </m:rPr>
+                    <w:rPr>
+                      <w:rFonts w:ascii="Cambria Math" w:eastAsiaTheme="minorEastAsia" w:hAnsi="Cambria Math" w:cstheme="minorHAnsi"/>
+                      <w:lang w:val="en-GB"/>
+                    </w:rPr>
+                    <m:t>⁰</m:t>
+                  </m:r>
                 </m:num>
                 <m:den>
                   <m:r>
@@ -3472,7 +4351,17 @@
               <w:rFonts w:ascii="Cambria Math" w:hAnsi="Cambria Math"/>
               <w:lang w:val="en-GB"/>
             </w:rPr>
-            <m:t>=0.25</m:t>
+            <m:t xml:space="preserve">= </m:t>
+          </m:r>
+          <m:r>
+            <m:rPr>
+              <m:sty m:val="p"/>
+            </m:rPr>
+            <w:rPr>
+              <w:rFonts w:ascii="Cambria Math" w:eastAsiaTheme="minorEastAsia" w:hAnsi="Cambria Math"/>
+              <w:lang w:val="en-GB"/>
+            </w:rPr>
+            <m:t>0.259</m:t>
           </m:r>
         </m:oMath>
       </m:oMathPara>
@@ -3512,7 +4401,7 @@
                   <w:rFonts w:ascii="Cambria Math" w:eastAsiaTheme="minorEastAsia" w:hAnsi="Cambria Math"/>
                   <w:lang w:val="en-GB"/>
                 </w:rPr>
-                <m:t>p</m:t>
+                <m:t>p5</m:t>
               </m:r>
             </m:sub>
           </m:sSub>
@@ -3630,16 +4519,49 @@
     </w:p>
     <w:p>
       <w:pPr>
-        <w:jc w:val="left"/>
+        <w:jc w:val="center"/>
+        <w:rPr>
+          <w:rFonts w:eastAsiaTheme="minorEastAsia"/>
+          <w:lang w:val="en-GB"/>
+        </w:rPr>
       </w:pPr>
       <m:oMathPara>
         <m:oMath>
+          <m:sSub>
+            <m:sSubPr>
+              <m:ctrlPr>
+                <w:rPr>
+                  <w:rFonts w:ascii="Cambria Math" w:hAnsi="Cambria Math"/>
+                  <w:i/>
+                  <w:lang w:val="en-GB"/>
+                </w:rPr>
+              </m:ctrlPr>
+            </m:sSubPr>
+            <m:e>
+              <m:r>
+                <w:rPr>
+                  <w:rFonts w:ascii="Cambria Math" w:hAnsi="Cambria Math"/>
+                  <w:lang w:val="en-GB"/>
+                </w:rPr>
+                <m:t>k</m:t>
+              </m:r>
+            </m:e>
+            <m:sub>
+              <m:r>
+                <w:rPr>
+                  <w:rFonts w:ascii="Cambria Math" w:hAnsi="Cambria Math"/>
+                  <w:lang w:val="en-GB"/>
+                </w:rPr>
+                <m:t>w5</m:t>
+              </m:r>
+            </m:sub>
+          </m:sSub>
           <m:r>
             <w:rPr>
               <w:rFonts w:ascii="Cambria Math" w:hAnsi="Cambria Math"/>
               <w:lang w:val="en-GB"/>
             </w:rPr>
-            <m:t>kw=</m:t>
+            <m:t>=</m:t>
           </m:r>
           <m:sSub>
             <m:sSubPr>
@@ -3666,7 +4588,7 @@
                   <w:rFonts w:ascii="Cambria Math" w:hAnsi="Cambria Math"/>
                   <w:lang w:val="en-GB"/>
                 </w:rPr>
-                <m:t>d</m:t>
+                <m:t>d3</m:t>
               </m:r>
             </m:sub>
           </m:sSub>
@@ -3702,7 +4624,7 @@
                   <w:rFonts w:ascii="Cambria Math" w:hAnsi="Cambria Math"/>
                   <w:lang w:val="en-GB"/>
                 </w:rPr>
-                <m:t>p</m:t>
+                <m:t>p3</m:t>
               </m:r>
             </m:sub>
           </m:sSub>
@@ -3711,15 +4633,85 @@
               <w:rFonts w:ascii="Cambria Math" w:hAnsi="Cambria Math"/>
               <w:lang w:val="en-GB"/>
             </w:rPr>
-            <m:t>=0.25</m:t>
+            <m:t>=</m:t>
+          </m:r>
+          <m:r>
+            <m:rPr>
+              <m:sty m:val="p"/>
+            </m:rPr>
+            <w:rPr>
+              <w:rFonts w:ascii="Cambria Math" w:eastAsiaTheme="minorEastAsia" w:hAnsi="Cambria Math"/>
+              <w:lang w:val="en-GB"/>
+            </w:rPr>
+            <m:t>0.259</m:t>
           </m:r>
         </m:oMath>
       </m:oMathPara>
     </w:p>
     <w:p>
-      <w:pPr>
-        <w:jc w:val="left"/>
-      </w:pPr>
+      <w:r>
+        <w:t>As can be seen from the results, fundamental harmonic component has the larger winding factor value than the others.  However, the other harmonic components have larger winding factor value especially the third harmonic component.</w:t>
+      </w:r>
+      <w:r>
+        <w:t xml:space="preserve"> Therefore, these harmonic components have</w:t>
+      </w:r>
+      <w:r>
+        <w:t xml:space="preserve"> unwanted</w:t>
+      </w:r>
+      <w:r>
+        <w:t xml:space="preserve"> </w:t>
+      </w:r>
+      <w:r>
+        <w:t>effects</w:t>
+      </w:r>
+      <w:r>
+        <w:t xml:space="preserve"> on the resultant induced voltage waveform.</w:t>
+      </w:r>
+      <w:r>
+        <w:t xml:space="preserve"> </w:t>
+      </w:r>
+      <w:r>
+        <w:t xml:space="preserve">Morevor, their </w:t>
+      </w:r>
+      <w:r>
+        <w:t>effects</w:t>
+      </w:r>
+      <w:r>
+        <w:t xml:space="preserve"> could be </w:t>
+      </w:r>
+      <w:r>
+        <w:t>worsen</w:t>
+      </w:r>
+      <w:r>
+        <w:t xml:space="preserve"> even though their winding factors are smaller. Because, the other factor which is frequency that has effect</w:t>
+      </w:r>
+      <w:r>
+        <w:t xml:space="preserve"> on</w:t>
+      </w:r>
+      <w:r>
+        <w:t xml:space="preserve"> the induced voltage and frequency increases as the harmonic order increases.</w:t>
+      </w:r>
+    </w:p>
+    <w:p>
+      <w:r>
+        <w:lastRenderedPageBreak/>
+        <w:t>As a result, t</w:t>
+      </w:r>
+      <w:r>
+        <w:t>he full-pitched winding design or concentrated winding design is not a very good approach due to the higher THD in the induced voltage waveform. Winding factor of harmonics apart from fu</w:t>
+      </w:r>
+      <w:r>
+        <w:t>ndamental harmonic should kept</w:t>
+      </w:r>
+      <w:r>
+        <w:t xml:space="preserve"> small in order to achieve lower THD and more likely sinusoidal induced voltage waveform. This can be achieved by using fractional winding design or in an other words distributed winding design. For example if the pitch factor is choosen as 2/3, the resultant winding factor of the  third harmonic will be 0. Moreover, winding factor of fifth and consecutive </w:t>
+      </w:r>
+      <w:r>
+        <w:t xml:space="preserve">odd </w:t>
+      </w:r>
+      <w:r>
+        <w:t>harmonics will be smaller.</w:t>
+      </w:r>
     </w:p>
     <w:sectPr>
       <w:type w:val="continuous"/>
@@ -4457,6 +5449,321 @@
 </w:styles>
 </file>
 
+<file path=word/glossary/document.xml><?xml version="1.0" encoding="utf-8"?>
+<w:glossaryDocument xmlns:ve="http://schemas.openxmlformats.org/markup-compatibility/2006" xmlns:o="urn:schemas-microsoft-com:office:office" xmlns:r="http://schemas.openxmlformats.org/officeDocument/2006/relationships" xmlns:m="http://schemas.openxmlformats.org/officeDocument/2006/math" xmlns:v="urn:schemas-microsoft-com:vml" xmlns:wp="http://schemas.openxmlformats.org/drawingml/2006/wordprocessingDrawing" xmlns:w10="urn:schemas-microsoft-com:office:word" xmlns:w="http://schemas.openxmlformats.org/wordprocessingml/2006/main" xmlns:wne="http://schemas.microsoft.com/office/word/2006/wordml">
+  <w:docParts/>
+</w:glossaryDocument>
+</file>
+
+<file path=word/glossary/fontTable.xml><?xml version="1.0" encoding="utf-8"?>
+<w:fonts xmlns:r="http://schemas.openxmlformats.org/officeDocument/2006/relationships" xmlns:w="http://schemas.openxmlformats.org/wordprocessingml/2006/main">
+  <w:font w:name="Times New Roman">
+    <w:panose1 w:val="02020603050405020304"/>
+    <w:charset w:val="A2"/>
+    <w:family w:val="roman"/>
+    <w:pitch w:val="variable"/>
+    <w:sig w:usb0="E0002EFF" w:usb1="C000785B" w:usb2="00000009" w:usb3="00000000" w:csb0="000001FF" w:csb1="00000000"/>
+  </w:font>
+  <w:font w:name="Symbol">
+    <w:panose1 w:val="05050102010706020507"/>
+    <w:charset w:val="02"/>
+    <w:family w:val="roman"/>
+    <w:pitch w:val="variable"/>
+    <w:sig w:usb0="00000000" w:usb1="10000000" w:usb2="00000000" w:usb3="00000000" w:csb0="80000000" w:csb1="00000000"/>
+  </w:font>
+  <w:font w:name="Courier New">
+    <w:panose1 w:val="02070309020205020404"/>
+    <w:charset w:val="A2"/>
+    <w:family w:val="modern"/>
+    <w:pitch w:val="fixed"/>
+    <w:sig w:usb0="E0002EFF" w:usb1="C0007843" w:usb2="00000009" w:usb3="00000000" w:csb0="000001FF" w:csb1="00000000"/>
+  </w:font>
+  <w:font w:name="Wingdings">
+    <w:panose1 w:val="05000000000000000000"/>
+    <w:charset w:val="02"/>
+    <w:family w:val="auto"/>
+    <w:pitch w:val="variable"/>
+    <w:sig w:usb0="00000000" w:usb1="10000000" w:usb2="00000000" w:usb3="00000000" w:csb0="80000000" w:csb1="00000000"/>
+  </w:font>
+  <w:font w:name="Calibri">
+    <w:panose1 w:val="020F0502020204030204"/>
+    <w:charset w:val="A2"/>
+    <w:family w:val="swiss"/>
+    <w:pitch w:val="variable"/>
+    <w:sig w:usb0="E4002EFF" w:usb1="C000247B" w:usb2="00000009" w:usb3="00000000" w:csb0="000001FF" w:csb1="00000000"/>
+  </w:font>
+  <w:font w:name="Calibri Light">
+    <w:panose1 w:val="020F0302020204030204"/>
+    <w:charset w:val="A2"/>
+    <w:family w:val="swiss"/>
+    <w:pitch w:val="variable"/>
+    <w:sig w:usb0="E4002EFF" w:usb1="C000247B" w:usb2="00000009" w:usb3="00000000" w:csb0="000001FF" w:csb1="00000000"/>
+  </w:font>
+  <w:font w:name="Tahoma">
+    <w:panose1 w:val="020B0604030504040204"/>
+    <w:charset w:val="A2"/>
+    <w:family w:val="swiss"/>
+    <w:pitch w:val="variable"/>
+    <w:sig w:usb0="E1002EFF" w:usb1="C000605B" w:usb2="00000029" w:usb3="00000000" w:csb0="000101FF" w:csb1="00000000"/>
+  </w:font>
+  <w:font w:name="Cambria Math">
+    <w:panose1 w:val="02040503050406030204"/>
+    <w:charset w:val="A2"/>
+    <w:family w:val="roman"/>
+    <w:pitch w:val="variable"/>
+    <w:sig w:usb0="E00006FF" w:usb1="420024FF" w:usb2="02000000" w:usb3="00000000" w:csb0="0000019F" w:csb1="00000000"/>
+  </w:font>
+  <w:font w:name="Cambria">
+    <w:panose1 w:val="02040503050406030204"/>
+    <w:charset w:val="A2"/>
+    <w:family w:val="roman"/>
+    <w:pitch w:val="variable"/>
+    <w:sig w:usb0="E00006FF" w:usb1="420024FF" w:usb2="02000000" w:usb3="00000000" w:csb0="0000019F" w:csb1="00000000"/>
+  </w:font>
+</w:fonts>
+</file>
+
+<file path=word/glossary/settings.xml><?xml version="1.0" encoding="utf-8"?>
+<w:settings xmlns:o="urn:schemas-microsoft-com:office:office" xmlns:r="http://schemas.openxmlformats.org/officeDocument/2006/relationships" xmlns:m="http://schemas.openxmlformats.org/officeDocument/2006/math" xmlns:v="urn:schemas-microsoft-com:vml" xmlns:w10="urn:schemas-microsoft-com:office:word" xmlns:w="http://schemas.openxmlformats.org/wordprocessingml/2006/main" xmlns:sl="http://schemas.openxmlformats.org/schemaLibrary/2006/main">
+  <w:view w:val="normal"/>
+  <w:defaultTabStop w:val="708"/>
+  <w:hyphenationZone w:val="425"/>
+  <w:characterSpacingControl w:val="doNotCompress"/>
+  <w:compat>
+    <w:useFELayout/>
+  </w:compat>
+  <w:rsids>
+    <w:rsidRoot w:val="00D82894"/>
+    <w:rsid w:val="00AD27D0"/>
+    <w:rsid w:val="00D82894"/>
+  </w:rsids>
+  <m:mathPr>
+    <m:mathFont m:val="Cambria Math"/>
+    <m:brkBin m:val="before"/>
+    <m:brkBinSub m:val="--"/>
+    <m:smallFrac m:val="off"/>
+    <m:dispDef/>
+    <m:lMargin m:val="0"/>
+    <m:rMargin m:val="0"/>
+    <m:defJc m:val="centerGroup"/>
+    <m:wrapIndent m:val="1440"/>
+    <m:intLim m:val="subSup"/>
+    <m:naryLim m:val="undOvr"/>
+  </m:mathPr>
+  <w:themeFontLang w:val="tr-TR"/>
+  <w:clrSchemeMapping w:bg1="light1" w:t1="dark1" w:bg2="light2" w:t2="dark2" w:accent1="accent1" w:accent2="accent2" w:accent3="accent3" w:accent4="accent4" w:accent5="accent5" w:accent6="accent6" w:hyperlink="hyperlink" w:followedHyperlink="followedHyperlink"/>
+  <w:decimalSymbol w:val=","/>
+  <w:listSeparator w:val=";"/>
+</w:settings>
+</file>
+
+<file path=word/glossary/styles.xml><?xml version="1.0" encoding="utf-8"?>
+<w:styles xmlns:r="http://schemas.openxmlformats.org/officeDocument/2006/relationships" xmlns:w="http://schemas.openxmlformats.org/wordprocessingml/2006/main">
+  <w:docDefaults>
+    <w:rPrDefault>
+      <w:rPr>
+        <w:rFonts w:asciiTheme="minorHAnsi" w:eastAsiaTheme="minorEastAsia" w:hAnsiTheme="minorHAnsi" w:cstheme="minorBidi"/>
+        <w:sz w:val="22"/>
+        <w:szCs w:val="22"/>
+        <w:lang w:val="tr-TR" w:eastAsia="tr-TR" w:bidi="ar-SA"/>
+      </w:rPr>
+    </w:rPrDefault>
+    <w:pPrDefault>
+      <w:pPr>
+        <w:spacing w:after="200" w:line="276" w:lineRule="auto"/>
+      </w:pPr>
+    </w:pPrDefault>
+  </w:docDefaults>
+  <w:latentStyles w:defLockedState="0" w:defUIPriority="99" w:defSemiHidden="1" w:defUnhideWhenUsed="1" w:defQFormat="0" w:count="267">
+    <w:lsdException w:name="Normal" w:semiHidden="0" w:uiPriority="0" w:unhideWhenUsed="0" w:qFormat="1"/>
+    <w:lsdException w:name="heading 1" w:semiHidden="0" w:uiPriority="9" w:unhideWhenUsed="0" w:qFormat="1"/>
+    <w:lsdException w:name="heading 2" w:uiPriority="9" w:qFormat="1"/>
+    <w:lsdException w:name="heading 3" w:uiPriority="9" w:qFormat="1"/>
+    <w:lsdException w:name="heading 4" w:uiPriority="9" w:qFormat="1"/>
+    <w:lsdException w:name="heading 5" w:uiPriority="9" w:qFormat="1"/>
+    <w:lsdException w:name="heading 6" w:uiPriority="9" w:qFormat="1"/>
+    <w:lsdException w:name="heading 7" w:uiPriority="9" w:qFormat="1"/>
+    <w:lsdException w:name="heading 8" w:uiPriority="9" w:qFormat="1"/>
+    <w:lsdException w:name="heading 9" w:uiPriority="9" w:qFormat="1"/>
+    <w:lsdException w:name="toc 1" w:uiPriority="39"/>
+    <w:lsdException w:name="toc 2" w:uiPriority="39"/>
+    <w:lsdException w:name="toc 3" w:uiPriority="39"/>
+    <w:lsdException w:name="toc 4" w:uiPriority="39"/>
+    <w:lsdException w:name="toc 5" w:uiPriority="39"/>
+    <w:lsdException w:name="toc 6" w:uiPriority="39"/>
+    <w:lsdException w:name="toc 7" w:uiPriority="39"/>
+    <w:lsdException w:name="toc 8" w:uiPriority="39"/>
+    <w:lsdException w:name="toc 9" w:uiPriority="39"/>
+    <w:lsdException w:name="caption" w:uiPriority="35" w:qFormat="1"/>
+    <w:lsdException w:name="Title" w:semiHidden="0" w:uiPriority="10" w:unhideWhenUsed="0" w:qFormat="1"/>
+    <w:lsdException w:name="Default Paragraph Font" w:uiPriority="1"/>
+    <w:lsdException w:name="Subtitle" w:semiHidden="0" w:uiPriority="11" w:unhideWhenUsed="0" w:qFormat="1"/>
+    <w:lsdException w:name="Strong" w:semiHidden="0" w:uiPriority="22" w:unhideWhenUsed="0" w:qFormat="1"/>
+    <w:lsdException w:name="Emphasis" w:semiHidden="0" w:uiPriority="20" w:unhideWhenUsed="0" w:qFormat="1"/>
+    <w:lsdException w:name="Table Grid" w:semiHidden="0" w:uiPriority="59" w:unhideWhenUsed="0"/>
+    <w:lsdException w:name="Placeholder Text" w:unhideWhenUsed="0"/>
+    <w:lsdException w:name="No Spacing" w:semiHidden="0" w:uiPriority="1" w:unhideWhenUsed="0" w:qFormat="1"/>
+    <w:lsdException w:name="Light Shading" w:semiHidden="0" w:uiPriority="60" w:unhideWhenUsed="0"/>
+    <w:lsdException w:name="Light List" w:semiHidden="0" w:uiPriority="61" w:unhideWhenUsed="0"/>
+    <w:lsdException w:name="Light Grid" w:semiHidden="0" w:uiPriority="62" w:unhideWhenUsed="0"/>
+    <w:lsdException w:name="Medium Shading 1" w:semiHidden="0" w:uiPriority="63" w:unhideWhenUsed="0"/>
+    <w:lsdException w:name="Medium Shading 2" w:semiHidden="0" w:uiPriority="64" w:unhideWhenUsed="0"/>
+    <w:lsdException w:name="Medium List 1" w:semiHidden="0" w:uiPriority="65" w:unhideWhenUsed="0"/>
+    <w:lsdException w:name="Medium List 2" w:semiHidden="0" w:uiPriority="66" w:unhideWhenUsed="0"/>
+    <w:lsdException w:name="Medium Grid 1" w:semiHidden="0" w:uiPriority="67" w:unhideWhenUsed="0"/>
+    <w:lsdException w:name="Medium Grid 2" w:semiHidden="0" w:uiPriority="68" w:unhideWhenUsed="0"/>
+    <w:lsdException w:name="Medium Grid 3" w:semiHidden="0" w:uiPriority="69" w:unhideWhenUsed="0"/>
+    <w:lsdException w:name="Dark List" w:semiHidden="0" w:uiPriority="70" w:unhideWhenUsed="0"/>
+    <w:lsdException w:name="Colorful Shading" w:semiHidden="0" w:uiPriority="71" w:unhideWhenUsed="0"/>
+    <w:lsdException w:name="Colorful List" w:semiHidden="0" w:uiPriority="72" w:unhideWhenUsed="0"/>
+    <w:lsdException w:name="Colorful Grid" w:semiHidden="0" w:uiPriority="73" w:unhideWhenUsed="0"/>
+    <w:lsdException w:name="Light Shading Accent 1" w:semiHidden="0" w:uiPriority="60" w:unhideWhenUsed="0"/>
+    <w:lsdException w:name="Light List Accent 1" w:semiHidden="0" w:uiPriority="61" w:unhideWhenUsed="0"/>
+    <w:lsdException w:name="Light Grid Accent 1" w:semiHidden="0" w:uiPriority="62" w:unhideWhenUsed="0"/>
+    <w:lsdException w:name="Medium Shading 1 Accent 1" w:semiHidden="0" w:uiPriority="63" w:unhideWhenUsed="0"/>
+    <w:lsdException w:name="Medium Shading 2 Accent 1" w:semiHidden="0" w:uiPriority="64" w:unhideWhenUsed="0"/>
+    <w:lsdException w:name="Medium List 1 Accent 1" w:semiHidden="0" w:uiPriority="65" w:unhideWhenUsed="0"/>
+    <w:lsdException w:name="Revision" w:unhideWhenUsed="0"/>
+    <w:lsdException w:name="List Paragraph" w:semiHidden="0" w:uiPriority="34" w:unhideWhenUsed="0" w:qFormat="1"/>
+    <w:lsdException w:name="Quote" w:semiHidden="0" w:uiPriority="29" w:unhideWhenUsed="0" w:qFormat="1"/>
+    <w:lsdException w:name="Intense Quote" w:semiHidden="0" w:uiPriority="30" w:unhideWhenUsed="0" w:qFormat="1"/>
+    <w:lsdException w:name="Medium List 2 Accent 1" w:semiHidden="0" w:uiPriority="66" w:unhideWhenUsed="0"/>
+    <w:lsdException w:name="Medium Grid 1 Accent 1" w:semiHidden="0" w:uiPriority="67" w:unhideWhenUsed="0"/>
+    <w:lsdException w:name="Medium Grid 2 Accent 1" w:semiHidden="0" w:uiPriority="68" w:unhideWhenUsed="0"/>
+    <w:lsdException w:name="Medium Grid 3 Accent 1" w:semiHidden="0" w:uiPriority="69" w:unhideWhenUsed="0"/>
+    <w:lsdException w:name="Dark List Accent 1" w:semiHidden="0" w:uiPriority="70" w:unhideWhenUsed="0"/>
+    <w:lsdException w:name="Colorful Shading Accent 1" w:semiHidden="0" w:uiPriority="71" w:unhideWhenUsed="0"/>
+    <w:lsdException w:name="Colorful List Accent 1" w:semiHidden="0" w:uiPriority="72" w:unhideWhenUsed="0"/>
+    <w:lsdException w:name="Colorful Grid Accent 1" w:semiHidden="0" w:uiPriority="73" w:unhideWhenUsed="0"/>
+    <w:lsdException w:name="Light Shading Accent 2" w:semiHidden="0" w:uiPriority="60" w:unhideWhenUsed="0"/>
+    <w:lsdException w:name="Light List Accent 2" w:semiHidden="0" w:uiPriority="61" w:unhideWhenUsed="0"/>
+    <w:lsdException w:name="Light Grid Accent 2" w:semiHidden="0" w:uiPriority="62" w:unhideWhenUsed="0"/>
+    <w:lsdException w:name="Medium Shading 1 Accent 2" w:semiHidden="0" w:uiPriority="63" w:unhideWhenUsed="0"/>
+    <w:lsdException w:name="Medium Shading 2 Accent 2" w:semiHidden="0" w:uiPriority="64" w:unhideWhenUsed="0"/>
+    <w:lsdException w:name="Medium List 1 Accent 2" w:semiHidden="0" w:uiPriority="65" w:unhideWhenUsed="0"/>
+    <w:lsdException w:name="Medium List 2 Accent 2" w:semiHidden="0" w:uiPriority="66" w:unhideWhenUsed="0"/>
+    <w:lsdException w:name="Medium Grid 1 Accent 2" w:semiHidden="0" w:uiPriority="67" w:unhideWhenUsed="0"/>
+    <w:lsdException w:name="Medium Grid 2 Accent 2" w:semiHidden="0" w:uiPriority="68" w:unhideWhenUsed="0"/>
+    <w:lsdException w:name="Medium Grid 3 Accent 2" w:semiHidden="0" w:uiPriority="69" w:unhideWhenUsed="0"/>
+    <w:lsdException w:name="Dark List Accent 2" w:semiHidden="0" w:uiPriority="70" w:unhideWhenUsed="0"/>
+    <w:lsdException w:name="Colorful Shading Accent 2" w:semiHidden="0" w:uiPriority="71" w:unhideWhenUsed="0"/>
+    <w:lsdException w:name="Colorful List Accent 2" w:semiHidden="0" w:uiPriority="72" w:unhideWhenUsed="0"/>
+    <w:lsdException w:name="Colorful Grid Accent 2" w:semiHidden="0" w:uiPriority="73" w:unhideWhenUsed="0"/>
+    <w:lsdException w:name="Light Shading Accent 3" w:semiHidden="0" w:uiPriority="60" w:unhideWhenUsed="0"/>
+    <w:lsdException w:name="Light List Accent 3" w:semiHidden="0" w:uiPriority="61" w:unhideWhenUsed="0"/>
+    <w:lsdException w:name="Light Grid Accent 3" w:semiHidden="0" w:uiPriority="62" w:unhideWhenUsed="0"/>
+    <w:lsdException w:name="Medium Shading 1 Accent 3" w:semiHidden="0" w:uiPriority="63" w:unhideWhenUsed="0"/>
+    <w:lsdException w:name="Medium Shading 2 Accent 3" w:semiHidden="0" w:uiPriority="64" w:unhideWhenUsed="0"/>
+    <w:lsdException w:name="Medium List 1 Accent 3" w:semiHidden="0" w:uiPriority="65" w:unhideWhenUsed="0"/>
+    <w:lsdException w:name="Medium List 2 Accent 3" w:semiHidden="0" w:uiPriority="66" w:unhideWhenUsed="0"/>
+    <w:lsdException w:name="Medium Grid 1 Accent 3" w:semiHidden="0" w:uiPriority="67" w:unhideWhenUsed="0"/>
+    <w:lsdException w:name="Medium Grid 2 Accent 3" w:semiHidden="0" w:uiPriority="68" w:unhideWhenUsed="0"/>
+    <w:lsdException w:name="Medium Grid 3 Accent 3" w:semiHidden="0" w:uiPriority="69" w:unhideWhenUsed="0"/>
+    <w:lsdException w:name="Dark List Accent 3" w:semiHidden="0" w:uiPriority="70" w:unhideWhenUsed="0"/>
+    <w:lsdException w:name="Colorful Shading Accent 3" w:semiHidden="0" w:uiPriority="71" w:unhideWhenUsed="0"/>
+    <w:lsdException w:name="Colorful List Accent 3" w:semiHidden="0" w:uiPriority="72" w:unhideWhenUsed="0"/>
+    <w:lsdException w:name="Colorful Grid Accent 3" w:semiHidden="0" w:uiPriority="73" w:unhideWhenUsed="0"/>
+    <w:lsdException w:name="Light Shading Accent 4" w:semiHidden="0" w:uiPriority="60" w:unhideWhenUsed="0"/>
+    <w:lsdException w:name="Light List Accent 4" w:semiHidden="0" w:uiPriority="61" w:unhideWhenUsed="0"/>
+    <w:lsdException w:name="Light Grid Accent 4" w:semiHidden="0" w:uiPriority="62" w:unhideWhenUsed="0"/>
+    <w:lsdException w:name="Medium Shading 1 Accent 4" w:semiHidden="0" w:uiPriority="63" w:unhideWhenUsed="0"/>
+    <w:lsdException w:name="Medium Shading 2 Accent 4" w:semiHidden="0" w:uiPriority="64" w:unhideWhenUsed="0"/>
+    <w:lsdException w:name="Medium List 1 Accent 4" w:semiHidden="0" w:uiPriority="65" w:unhideWhenUsed="0"/>
+    <w:lsdException w:name="Medium List 2 Accent 4" w:semiHidden="0" w:uiPriority="66" w:unhideWhenUsed="0"/>
+    <w:lsdException w:name="Medium Grid 1 Accent 4" w:semiHidden="0" w:uiPriority="67" w:unhideWhenUsed="0"/>
+    <w:lsdException w:name="Medium Grid 2 Accent 4" w:semiHidden="0" w:uiPriority="68" w:unhideWhenUsed="0"/>
+    <w:lsdException w:name="Medium Grid 3 Accent 4" w:semiHidden="0" w:uiPriority="69" w:unhideWhenUsed="0"/>
+    <w:lsdException w:name="Dark List Accent 4" w:semiHidden="0" w:uiPriority="70" w:unhideWhenUsed="0"/>
+    <w:lsdException w:name="Colorful Shading Accent 4" w:semiHidden="0" w:uiPriority="71" w:unhideWhenUsed="0"/>
+    <w:lsdException w:name="Colorful List Accent 4" w:semiHidden="0" w:uiPriority="72" w:unhideWhenUsed="0"/>
+    <w:lsdException w:name="Colorful Grid Accent 4" w:semiHidden="0" w:uiPriority="73" w:unhideWhenUsed="0"/>
+    <w:lsdException w:name="Light Shading Accent 5" w:semiHidden="0" w:uiPriority="60" w:unhideWhenUsed="0"/>
+    <w:lsdException w:name="Light List Accent 5" w:semiHidden="0" w:uiPriority="61" w:unhideWhenUsed="0"/>
+    <w:lsdException w:name="Light Grid Accent 5" w:semiHidden="0" w:uiPriority="62" w:unhideWhenUsed="0"/>
+    <w:lsdException w:name="Medium Shading 1 Accent 5" w:semiHidden="0" w:uiPriority="63" w:unhideWhenUsed="0"/>
+    <w:lsdException w:name="Medium Shading 2 Accent 5" w:semiHidden="0" w:uiPriority="64" w:unhideWhenUsed="0"/>
+    <w:lsdException w:name="Medium List 1 Accent 5" w:semiHidden="0" w:uiPriority="65" w:unhideWhenUsed="0"/>
+    <w:lsdException w:name="Medium List 2 Accent 5" w:semiHidden="0" w:uiPriority="66" w:unhideWhenUsed="0"/>
+    <w:lsdException w:name="Medium Grid 1 Accent 5" w:semiHidden="0" w:uiPriority="67" w:unhideWhenUsed="0"/>
+    <w:lsdException w:name="Medium Grid 2 Accent 5" w:semiHidden="0" w:uiPriority="68" w:unhideWhenUsed="0"/>
+    <w:lsdException w:name="Medium Grid 3 Accent 5" w:semiHidden="0" w:uiPriority="69" w:unhideWhenUsed="0"/>
+    <w:lsdException w:name="Dark List Accent 5" w:semiHidden="0" w:uiPriority="70" w:unhideWhenUsed="0"/>
+    <w:lsdException w:name="Colorful Shading Accent 5" w:semiHidden="0" w:uiPriority="71" w:unhideWhenUsed="0"/>
+    <w:lsdException w:name="Colorful List Accent 5" w:semiHidden="0" w:uiPriority="72" w:unhideWhenUsed="0"/>
+    <w:lsdException w:name="Colorful Grid Accent 5" w:semiHidden="0" w:uiPriority="73" w:unhideWhenUsed="0"/>
+    <w:lsdException w:name="Light Shading Accent 6" w:semiHidden="0" w:uiPriority="60" w:unhideWhenUsed="0"/>
+    <w:lsdException w:name="Light List Accent 6" w:semiHidden="0" w:uiPriority="61" w:unhideWhenUsed="0"/>
+    <w:lsdException w:name="Light Grid Accent 6" w:semiHidden="0" w:uiPriority="62" w:unhideWhenUsed="0"/>
+    <w:lsdException w:name="Medium Shading 1 Accent 6" w:semiHidden="0" w:uiPriority="63" w:unhideWhenUsed="0"/>
+    <w:lsdException w:name="Medium Shading 2 Accent 6" w:semiHidden="0" w:uiPriority="64" w:unhideWhenUsed="0"/>
+    <w:lsdException w:name="Medium List 1 Accent 6" w:semiHidden="0" w:uiPriority="65" w:unhideWhenUsed="0"/>
+    <w:lsdException w:name="Medium List 2 Accent 6" w:semiHidden="0" w:uiPriority="66" w:unhideWhenUsed="0"/>
+    <w:lsdException w:name="Medium Grid 1 Accent 6" w:semiHidden="0" w:uiPriority="67" w:unhideWhenUsed="0"/>
+    <w:lsdException w:name="Medium Grid 2 Accent 6" w:semiHidden="0" w:uiPriority="68" w:unhideWhenUsed="0"/>
+    <w:lsdException w:name="Medium Grid 3 Accent 6" w:semiHidden="0" w:uiPriority="69" w:unhideWhenUsed="0"/>
+    <w:lsdException w:name="Dark List Accent 6" w:semiHidden="0" w:uiPriority="70" w:unhideWhenUsed="0"/>
+    <w:lsdException w:name="Colorful Shading Accent 6" w:semiHidden="0" w:uiPriority="71" w:unhideWhenUsed="0"/>
+    <w:lsdException w:name="Colorful List Accent 6" w:semiHidden="0" w:uiPriority="72" w:unhideWhenUsed="0"/>
+    <w:lsdException w:name="Colorful Grid Accent 6" w:semiHidden="0" w:uiPriority="73" w:unhideWhenUsed="0"/>
+    <w:lsdException w:name="Subtle Emphasis" w:semiHidden="0" w:uiPriority="19" w:unhideWhenUsed="0" w:qFormat="1"/>
+    <w:lsdException w:name="Intense Emphasis" w:semiHidden="0" w:uiPriority="21" w:unhideWhenUsed="0" w:qFormat="1"/>
+    <w:lsdException w:name="Subtle Reference" w:semiHidden="0" w:uiPriority="31" w:unhideWhenUsed="0" w:qFormat="1"/>
+    <w:lsdException w:name="Intense Reference" w:semiHidden="0" w:uiPriority="32" w:unhideWhenUsed="0" w:qFormat="1"/>
+    <w:lsdException w:name="Book Title" w:semiHidden="0" w:uiPriority="33" w:unhideWhenUsed="0" w:qFormat="1"/>
+    <w:lsdException w:name="Bibliography" w:uiPriority="37"/>
+    <w:lsdException w:name="TOC Heading" w:uiPriority="39" w:qFormat="1"/>
+  </w:latentStyles>
+  <w:style w:type="paragraph" w:default="1" w:styleId="Normal">
+    <w:name w:val="Normal"/>
+    <w:qFormat/>
+  </w:style>
+  <w:style w:type="character" w:default="1" w:styleId="VarsaylanParagrafYazTipi">
+    <w:name w:val="Default Paragraph Font"/>
+    <w:uiPriority w:val="1"/>
+    <w:semiHidden/>
+    <w:unhideWhenUsed/>
+  </w:style>
+  <w:style w:type="table" w:default="1" w:styleId="NormalTablo">
+    <w:name w:val="Normal Table"/>
+    <w:uiPriority w:val="99"/>
+    <w:semiHidden/>
+    <w:unhideWhenUsed/>
+    <w:qFormat/>
+    <w:tblPr>
+      <w:tblInd w:w="0" w:type="dxa"/>
+      <w:tblCellMar>
+        <w:top w:w="0" w:type="dxa"/>
+        <w:left w:w="108" w:type="dxa"/>
+        <w:bottom w:w="0" w:type="dxa"/>
+        <w:right w:w="108" w:type="dxa"/>
+      </w:tblCellMar>
+    </w:tblPr>
+  </w:style>
+  <w:style w:type="numbering" w:default="1" w:styleId="ListeYok">
+    <w:name w:val="No List"/>
+    <w:uiPriority w:val="99"/>
+    <w:semiHidden/>
+    <w:unhideWhenUsed/>
+  </w:style>
+  <w:style w:type="character" w:styleId="YerTutucuMetni">
+    <w:name w:val="Placeholder Text"/>
+    <w:basedOn w:val="VarsaylanParagrafYazTipi"/>
+    <w:uiPriority w:val="99"/>
+    <w:semiHidden/>
+    <w:rsid w:val="00D82894"/>
+    <w:rPr>
+      <w:color w:val="808080"/>
+    </w:rPr>
+  </w:style>
+</w:styles>
+</file>
+
+<file path=word/glossary/webSettings.xml><?xml version="1.0" encoding="utf-8"?>
+<w:webSettings xmlns:r="http://schemas.openxmlformats.org/officeDocument/2006/relationships" xmlns:w="http://schemas.openxmlformats.org/wordprocessingml/2006/main">
+  <w:optimizeForBrowser/>
+</w:webSettings>
+</file>
+
 <file path=word/theme/theme1.xml><?xml version="1.0" encoding="utf-8"?>
 <a:theme xmlns:a="http://schemas.openxmlformats.org/drawingml/2006/main" name="Office Theme">
   <a:themeElements>
@@ -4746,7 +6053,7 @@
   <a:extraClrSchemeLst/>
   <a:extLst>
     <a:ext uri="{05A4C25C-085E-4340-85A3-A5531E510DB2}">
-      <thm15:themeFamily xmlns="" xmlns:thm15="http://schemas.microsoft.com/office/thememl/2012/main" name="Office Theme" id="{62F939B6-93AF-4DB8-9C6B-D6C7DFDC589F}" vid="{4A3C46E8-61CC-4603-A589-7422A47A8E4A}"/>
+      <thm15:themeFamily xmlns:thm15="http://schemas.microsoft.com/office/thememl/2012/main" xmlns="" name="Office Theme" id="{62F939B6-93AF-4DB8-9C6B-D6C7DFDC589F}" vid="{4A3C46E8-61CC-4603-A589-7422A47A8E4A}"/>
     </a:ext>
   </a:extLst>
 </a:theme>
@@ -4757,7 +6064,7 @@
 </file>
 
 <file path=customXml/itemProps1.xml><?xml version="1.0" encoding="utf-8"?>
-<ds:datastoreItem xmlns:ds="http://schemas.openxmlformats.org/officeDocument/2006/customXml" ds:itemID="{8B1656B7-9236-43A5-AE16-C31F97D64304}">
+<ds:datastoreItem xmlns:ds="http://schemas.openxmlformats.org/officeDocument/2006/customXml" ds:itemID="{7117A47A-7541-445A-A587-37E3497F2EFB}">
   <ds:schemaRefs>
     <ds:schemaRef ds:uri="http://schemas.openxmlformats.org/officeDocument/2006/bibliography"/>
   </ds:schemaRefs>

</xml_diff>